<commit_message>
angular service in new project
</commit_message>
<xml_diff>
--- a/Angular Notes.docx
+++ b/Angular Notes.docx
@@ -12433,6 +12433,1412 @@
           <w:szCs w:val="24"/>
         </w:rPr>
       </w:pPr>
+      <w:r>
+        <w:rPr>
+          <w:rFonts w:ascii="Consolas" w:hAnsi="Consolas"/>
+          <w:sz w:val="24"/>
+          <w:szCs w:val="24"/>
+          <w:highlight w:val="yellow"/>
+        </w:rPr>
+        <w:t>Services in Angular</w:t>
+      </w:r>
+    </w:p>
+    <w:p>
+      <w:pPr>
+        <w:rPr>
+          <w:rFonts w:ascii="Consolas" w:hAnsi="Consolas"/>
+          <w:sz w:val="24"/>
+          <w:szCs w:val="24"/>
+        </w:rPr>
+      </w:pPr>
+      <w:r>
+        <w:rPr>
+          <w:rFonts w:ascii="Consolas" w:hAnsi="Consolas"/>
+          <w:sz w:val="24"/>
+          <w:szCs w:val="24"/>
+        </w:rPr>
+        <w:t>These are classes that will have a reusable code which usually access remote services (REST webservices) to access the backend data, these are reusable across multiple components, i.e., components will access logics present in services.</w:t>
+      </w:r>
+    </w:p>
+    <w:p>
+      <w:pPr>
+        <w:pStyle w:val="ListParagraph"/>
+        <w:numPr>
+          <w:ilvl w:val="0"/>
+          <w:numId w:val="2"/>
+        </w:numPr>
+        <w:rPr>
+          <w:rFonts w:ascii="Consolas" w:hAnsi="Consolas"/>
+          <w:sz w:val="24"/>
+          <w:szCs w:val="24"/>
+        </w:rPr>
+      </w:pPr>
+      <w:r>
+        <w:rPr>
+          <w:rFonts w:ascii="Consolas" w:hAnsi="Consolas"/>
+          <w:sz w:val="24"/>
+          <w:szCs w:val="24"/>
+        </w:rPr>
+        <w:t>Services are created with @Injectable() decorator</w:t>
+      </w:r>
+    </w:p>
+    <w:p>
+      <w:pPr>
+        <w:pStyle w:val="ListParagraph"/>
+        <w:numPr>
+          <w:ilvl w:val="0"/>
+          <w:numId w:val="2"/>
+        </w:numPr>
+        <w:rPr>
+          <w:rFonts w:ascii="Consolas" w:hAnsi="Consolas"/>
+          <w:sz w:val="24"/>
+          <w:szCs w:val="24"/>
+        </w:rPr>
+      </w:pPr>
+      <w:r>
+        <w:rPr>
+          <w:rFonts w:ascii="Consolas" w:hAnsi="Consolas"/>
+          <w:sz w:val="24"/>
+          <w:szCs w:val="24"/>
+        </w:rPr>
+        <w:t>@Injectable() decorator enables the service instance to be auto-created by angular &amp; supply to the components via constructor parameter, you don’t have to create service instance</w:t>
+      </w:r>
+    </w:p>
+    <w:p>
+      <w:pPr>
+        <w:rPr>
+          <w:rFonts w:ascii="Consolas" w:hAnsi="Consolas"/>
+          <w:sz w:val="24"/>
+          <w:szCs w:val="24"/>
+        </w:rPr>
+      </w:pPr>
+    </w:p>
+    <w:p>
+      <w:pPr>
+        <w:rPr>
+          <w:rFonts w:ascii="Consolas" w:hAnsi="Consolas"/>
+          <w:sz w:val="24"/>
+          <w:szCs w:val="24"/>
+        </w:rPr>
+      </w:pPr>
+    </w:p>
+    <w:p>
+      <w:pPr>
+        <w:rPr>
+          <w:rFonts w:ascii="Consolas" w:hAnsi="Consolas"/>
+          <w:sz w:val="24"/>
+          <w:szCs w:val="24"/>
+        </w:rPr>
+      </w:pPr>
+    </w:p>
+    <w:p>
+      <w:pPr>
+        <w:rPr>
+          <w:rFonts w:ascii="Consolas" w:hAnsi="Consolas"/>
+          <w:sz w:val="24"/>
+          <w:szCs w:val="24"/>
+        </w:rPr>
+      </w:pPr>
+    </w:p>
+    <w:p>
+      <w:pPr>
+        <w:rPr>
+          <w:rFonts w:ascii="Consolas" w:hAnsi="Consolas"/>
+          <w:sz w:val="24"/>
+          <w:szCs w:val="24"/>
+        </w:rPr>
+      </w:pPr>
+      <w:r>
+        <w:rPr>
+          <w:rFonts w:ascii="Consolas" w:hAnsi="Consolas"/>
+          <w:noProof/>
+          <w:sz w:val="24"/>
+          <w:szCs w:val="24"/>
+        </w:rPr>
+        <w:lastRenderedPageBreak/>
+        <w:drawing>
+          <wp:inline distT="0" distB="0" distL="0" distR="0">
+            <wp:extent cx="5727700" cy="2677160"/>
+            <wp:effectExtent l="19050" t="0" r="6350" b="0"/>
+            <wp:docPr id="95" name="Picture 1"/>
+            <wp:cNvGraphicFramePr>
+              <a:graphicFrameLocks xmlns:a="http://schemas.openxmlformats.org/drawingml/2006/main" noChangeAspect="1"/>
+            </wp:cNvGraphicFramePr>
+            <a:graphic xmlns:a="http://schemas.openxmlformats.org/drawingml/2006/main">
+              <a:graphicData uri="http://schemas.openxmlformats.org/drawingml/2006/picture">
+                <pic:pic xmlns:pic="http://schemas.openxmlformats.org/drawingml/2006/picture">
+                  <pic:nvPicPr>
+                    <pic:cNvPr id="0" name="Picture 1"/>
+                    <pic:cNvPicPr>
+                      <a:picLocks noChangeAspect="1" noChangeArrowheads="1"/>
+                    </pic:cNvPicPr>
+                  </pic:nvPicPr>
+                  <pic:blipFill>
+                    <a:blip r:embed="rId101"/>
+                    <a:srcRect/>
+                    <a:stretch>
+                      <a:fillRect/>
+                    </a:stretch>
+                  </pic:blipFill>
+                  <pic:spPr bwMode="auto">
+                    <a:xfrm>
+                      <a:off x="0" y="0"/>
+                      <a:ext cx="5727700" cy="2677160"/>
+                    </a:xfrm>
+                    <a:prstGeom prst="rect">
+                      <a:avLst/>
+                    </a:prstGeom>
+                    <a:noFill/>
+                    <a:ln w="9525">
+                      <a:noFill/>
+                      <a:miter lim="800000"/>
+                      <a:headEnd/>
+                      <a:tailEnd/>
+                    </a:ln>
+                  </pic:spPr>
+                </pic:pic>
+              </a:graphicData>
+            </a:graphic>
+          </wp:inline>
+        </w:drawing>
+      </w:r>
+    </w:p>
+    <w:p>
+      <w:pPr>
+        <w:rPr>
+          <w:rFonts w:ascii="Consolas" w:hAnsi="Consolas"/>
+          <w:sz w:val="24"/>
+          <w:szCs w:val="24"/>
+        </w:rPr>
+      </w:pPr>
+      <w:r>
+        <w:rPr>
+          <w:rFonts w:ascii="Consolas" w:hAnsi="Consolas"/>
+          <w:sz w:val="24"/>
+          <w:szCs w:val="24"/>
+        </w:rPr>
+        <w:t>We can show both the component in the root component</w:t>
+      </w:r>
+    </w:p>
+    <w:p>
+      <w:pPr>
+        <w:rPr>
+          <w:rFonts w:ascii="Consolas" w:hAnsi="Consolas"/>
+          <w:sz w:val="24"/>
+          <w:szCs w:val="24"/>
+        </w:rPr>
+      </w:pPr>
+      <w:r>
+        <w:rPr>
+          <w:rFonts w:ascii="Consolas" w:hAnsi="Consolas"/>
+          <w:sz w:val="24"/>
+          <w:szCs w:val="24"/>
+          <w:highlight w:val="yellow"/>
+        </w:rPr>
+        <w:t>app.component.html</w:t>
+      </w:r>
+    </w:p>
+    <w:p>
+      <w:pPr>
+        <w:rPr>
+          <w:rFonts w:ascii="Consolas" w:hAnsi="Consolas"/>
+          <w:sz w:val="24"/>
+          <w:szCs w:val="24"/>
+        </w:rPr>
+      </w:pPr>
+      <w:r>
+        <w:rPr>
+          <w:rFonts w:ascii="Consolas" w:hAnsi="Consolas"/>
+          <w:noProof/>
+          <w:sz w:val="24"/>
+          <w:szCs w:val="24"/>
+        </w:rPr>
+        <w:drawing>
+          <wp:inline distT="0" distB="0" distL="0" distR="0">
+            <wp:extent cx="5076825" cy="1916430"/>
+            <wp:effectExtent l="19050" t="0" r="9525" b="0"/>
+            <wp:docPr id="98" name="Picture 2"/>
+            <wp:cNvGraphicFramePr>
+              <a:graphicFrameLocks xmlns:a="http://schemas.openxmlformats.org/drawingml/2006/main" noChangeAspect="1"/>
+            </wp:cNvGraphicFramePr>
+            <a:graphic xmlns:a="http://schemas.openxmlformats.org/drawingml/2006/main">
+              <a:graphicData uri="http://schemas.openxmlformats.org/drawingml/2006/picture">
+                <pic:pic xmlns:pic="http://schemas.openxmlformats.org/drawingml/2006/picture">
+                  <pic:nvPicPr>
+                    <pic:cNvPr id="0" name="Picture 2"/>
+                    <pic:cNvPicPr>
+                      <a:picLocks noChangeAspect="1" noChangeArrowheads="1"/>
+                    </pic:cNvPicPr>
+                  </pic:nvPicPr>
+                  <pic:blipFill>
+                    <a:blip r:embed="rId102"/>
+                    <a:srcRect/>
+                    <a:stretch>
+                      <a:fillRect/>
+                    </a:stretch>
+                  </pic:blipFill>
+                  <pic:spPr bwMode="auto">
+                    <a:xfrm>
+                      <a:off x="0" y="0"/>
+                      <a:ext cx="5076825" cy="1916430"/>
+                    </a:xfrm>
+                    <a:prstGeom prst="rect">
+                      <a:avLst/>
+                    </a:prstGeom>
+                    <a:noFill/>
+                    <a:ln w="9525">
+                      <a:noFill/>
+                      <a:miter lim="800000"/>
+                      <a:headEnd/>
+                      <a:tailEnd/>
+                    </a:ln>
+                  </pic:spPr>
+                </pic:pic>
+              </a:graphicData>
+            </a:graphic>
+          </wp:inline>
+        </w:drawing>
+      </w:r>
+    </w:p>
+    <w:p>
+      <w:pPr>
+        <w:rPr>
+          <w:rFonts w:ascii="Consolas" w:hAnsi="Consolas"/>
+          <w:sz w:val="24"/>
+          <w:szCs w:val="24"/>
+        </w:rPr>
+      </w:pPr>
+      <w:r>
+        <w:rPr>
+          <w:rFonts w:ascii="Consolas" w:hAnsi="Consolas"/>
+          <w:sz w:val="24"/>
+          <w:szCs w:val="24"/>
+          <w:highlight w:val="yellow"/>
+        </w:rPr>
+        <w:t>Output:</w:t>
+      </w:r>
+    </w:p>
+    <w:p>
+      <w:pPr>
+        <w:rPr>
+          <w:rFonts w:ascii="Consolas" w:hAnsi="Consolas"/>
+          <w:sz w:val="24"/>
+          <w:szCs w:val="24"/>
+        </w:rPr>
+      </w:pPr>
+      <w:r>
+        <w:rPr>
+          <w:rFonts w:ascii="Consolas" w:hAnsi="Consolas"/>
+          <w:noProof/>
+          <w:sz w:val="24"/>
+          <w:szCs w:val="24"/>
+        </w:rPr>
+        <w:drawing>
+          <wp:inline distT="0" distB="0" distL="0" distR="0">
+            <wp:extent cx="5727700" cy="1199515"/>
+            <wp:effectExtent l="19050" t="0" r="6350" b="0"/>
+            <wp:docPr id="99" name="Picture 3"/>
+            <wp:cNvGraphicFramePr>
+              <a:graphicFrameLocks xmlns:a="http://schemas.openxmlformats.org/drawingml/2006/main" noChangeAspect="1"/>
+            </wp:cNvGraphicFramePr>
+            <a:graphic xmlns:a="http://schemas.openxmlformats.org/drawingml/2006/main">
+              <a:graphicData uri="http://schemas.openxmlformats.org/drawingml/2006/picture">
+                <pic:pic xmlns:pic="http://schemas.openxmlformats.org/drawingml/2006/picture">
+                  <pic:nvPicPr>
+                    <pic:cNvPr id="0" name="Picture 3"/>
+                    <pic:cNvPicPr>
+                      <a:picLocks noChangeAspect="1" noChangeArrowheads="1"/>
+                    </pic:cNvPicPr>
+                  </pic:nvPicPr>
+                  <pic:blipFill>
+                    <a:blip r:embed="rId103"/>
+                    <a:srcRect/>
+                    <a:stretch>
+                      <a:fillRect/>
+                    </a:stretch>
+                  </pic:blipFill>
+                  <pic:spPr bwMode="auto">
+                    <a:xfrm>
+                      <a:off x="0" y="0"/>
+                      <a:ext cx="5727700" cy="1199515"/>
+                    </a:xfrm>
+                    <a:prstGeom prst="rect">
+                      <a:avLst/>
+                    </a:prstGeom>
+                    <a:noFill/>
+                    <a:ln w="9525">
+                      <a:noFill/>
+                      <a:miter lim="800000"/>
+                      <a:headEnd/>
+                      <a:tailEnd/>
+                    </a:ln>
+                  </pic:spPr>
+                </pic:pic>
+              </a:graphicData>
+            </a:graphic>
+          </wp:inline>
+        </w:drawing>
+      </w:r>
+    </w:p>
+    <w:p>
+      <w:pPr>
+        <w:rPr>
+          <w:rFonts w:ascii="Consolas" w:hAnsi="Consolas"/>
+          <w:sz w:val="24"/>
+          <w:szCs w:val="24"/>
+        </w:rPr>
+      </w:pPr>
+      <w:r>
+        <w:rPr>
+          <w:rFonts w:ascii="Consolas" w:hAnsi="Consolas"/>
+          <w:sz w:val="24"/>
+          <w:szCs w:val="24"/>
+        </w:rPr>
+        <w:t>We can use bootstrap row &amp; col class to keep both the components in the same row</w:t>
+      </w:r>
+    </w:p>
+    <w:p>
+      <w:pPr>
+        <w:rPr>
+          <w:rFonts w:ascii="Consolas" w:hAnsi="Consolas"/>
+          <w:sz w:val="24"/>
+          <w:szCs w:val="24"/>
+        </w:rPr>
+      </w:pPr>
+      <w:r>
+        <w:rPr>
+          <w:rFonts w:ascii="Consolas" w:hAnsi="Consolas"/>
+          <w:noProof/>
+          <w:sz w:val="24"/>
+          <w:szCs w:val="24"/>
+        </w:rPr>
+        <w:lastRenderedPageBreak/>
+        <w:drawing>
+          <wp:inline distT="0" distB="0" distL="0" distR="0">
+            <wp:extent cx="5735320" cy="3957320"/>
+            <wp:effectExtent l="19050" t="0" r="0" b="0"/>
+            <wp:docPr id="100" name="Picture 4"/>
+            <wp:cNvGraphicFramePr>
+              <a:graphicFrameLocks xmlns:a="http://schemas.openxmlformats.org/drawingml/2006/main" noChangeAspect="1"/>
+            </wp:cNvGraphicFramePr>
+            <a:graphic xmlns:a="http://schemas.openxmlformats.org/drawingml/2006/main">
+              <a:graphicData uri="http://schemas.openxmlformats.org/drawingml/2006/picture">
+                <pic:pic xmlns:pic="http://schemas.openxmlformats.org/drawingml/2006/picture">
+                  <pic:nvPicPr>
+                    <pic:cNvPr id="0" name="Picture 4"/>
+                    <pic:cNvPicPr>
+                      <a:picLocks noChangeAspect="1" noChangeArrowheads="1"/>
+                    </pic:cNvPicPr>
+                  </pic:nvPicPr>
+                  <pic:blipFill>
+                    <a:blip r:embed="rId104"/>
+                    <a:srcRect/>
+                    <a:stretch>
+                      <a:fillRect/>
+                    </a:stretch>
+                  </pic:blipFill>
+                  <pic:spPr bwMode="auto">
+                    <a:xfrm>
+                      <a:off x="0" y="0"/>
+                      <a:ext cx="5735320" cy="3957320"/>
+                    </a:xfrm>
+                    <a:prstGeom prst="rect">
+                      <a:avLst/>
+                    </a:prstGeom>
+                    <a:noFill/>
+                    <a:ln w="9525">
+                      <a:noFill/>
+                      <a:miter lim="800000"/>
+                      <a:headEnd/>
+                      <a:tailEnd/>
+                    </a:ln>
+                  </pic:spPr>
+                </pic:pic>
+              </a:graphicData>
+            </a:graphic>
+          </wp:inline>
+        </w:drawing>
+      </w:r>
+    </w:p>
+    <w:p>
+      <w:pPr>
+        <w:rPr>
+          <w:rFonts w:ascii="Consolas" w:hAnsi="Consolas"/>
+          <w:sz w:val="24"/>
+          <w:szCs w:val="24"/>
+        </w:rPr>
+      </w:pPr>
+      <w:r>
+        <w:rPr>
+          <w:rFonts w:ascii="Consolas" w:hAnsi="Consolas"/>
+          <w:sz w:val="24"/>
+          <w:szCs w:val="24"/>
+          <w:highlight w:val="yellow"/>
+        </w:rPr>
+        <w:t>Output:</w:t>
+      </w:r>
+    </w:p>
+    <w:p>
+      <w:pPr>
+        <w:rPr>
+          <w:rFonts w:ascii="Consolas" w:hAnsi="Consolas"/>
+          <w:sz w:val="24"/>
+          <w:szCs w:val="24"/>
+        </w:rPr>
+      </w:pPr>
+      <w:r>
+        <w:rPr>
+          <w:rFonts w:ascii="Consolas" w:hAnsi="Consolas"/>
+          <w:noProof/>
+          <w:sz w:val="24"/>
+          <w:szCs w:val="24"/>
+        </w:rPr>
+        <w:drawing>
+          <wp:inline distT="0" distB="0" distL="0" distR="0">
+            <wp:extent cx="5727700" cy="826770"/>
+            <wp:effectExtent l="19050" t="0" r="6350" b="0"/>
+            <wp:docPr id="101" name="Picture 5"/>
+            <wp:cNvGraphicFramePr>
+              <a:graphicFrameLocks xmlns:a="http://schemas.openxmlformats.org/drawingml/2006/main" noChangeAspect="1"/>
+            </wp:cNvGraphicFramePr>
+            <a:graphic xmlns:a="http://schemas.openxmlformats.org/drawingml/2006/main">
+              <a:graphicData uri="http://schemas.openxmlformats.org/drawingml/2006/picture">
+                <pic:pic xmlns:pic="http://schemas.openxmlformats.org/drawingml/2006/picture">
+                  <pic:nvPicPr>
+                    <pic:cNvPr id="0" name="Picture 5"/>
+                    <pic:cNvPicPr>
+                      <a:picLocks noChangeAspect="1" noChangeArrowheads="1"/>
+                    </pic:cNvPicPr>
+                  </pic:nvPicPr>
+                  <pic:blipFill>
+                    <a:blip r:embed="rId105"/>
+                    <a:srcRect/>
+                    <a:stretch>
+                      <a:fillRect/>
+                    </a:stretch>
+                  </pic:blipFill>
+                  <pic:spPr bwMode="auto">
+                    <a:xfrm>
+                      <a:off x="0" y="0"/>
+                      <a:ext cx="5727700" cy="826770"/>
+                    </a:xfrm>
+                    <a:prstGeom prst="rect">
+                      <a:avLst/>
+                    </a:prstGeom>
+                    <a:noFill/>
+                    <a:ln w="9525">
+                      <a:noFill/>
+                      <a:miter lim="800000"/>
+                      <a:headEnd/>
+                      <a:tailEnd/>
+                    </a:ln>
+                  </pic:spPr>
+                </pic:pic>
+              </a:graphicData>
+            </a:graphic>
+          </wp:inline>
+        </w:drawing>
+      </w:r>
+    </w:p>
+    <w:p>
+      <w:pPr>
+        <w:rPr>
+          <w:rFonts w:ascii="Consolas" w:hAnsi="Consolas"/>
+          <w:sz w:val="24"/>
+          <w:szCs w:val="24"/>
+        </w:rPr>
+      </w:pPr>
+      <w:r>
+        <w:rPr>
+          <w:rFonts w:ascii="Consolas" w:hAnsi="Consolas"/>
+          <w:sz w:val="24"/>
+          <w:szCs w:val="24"/>
+        </w:rPr>
+        <w:t>Now we will create a service that can be supplied to both the components</w:t>
+      </w:r>
+    </w:p>
+    <w:p>
+      <w:pPr>
+        <w:rPr>
+          <w:rFonts w:ascii="Consolas" w:hAnsi="Consolas"/>
+          <w:sz w:val="24"/>
+          <w:szCs w:val="24"/>
+        </w:rPr>
+      </w:pPr>
+      <w:r>
+        <w:rPr>
+          <w:rFonts w:ascii="Consolas" w:hAnsi="Consolas"/>
+          <w:noProof/>
+          <w:sz w:val="24"/>
+          <w:szCs w:val="24"/>
+        </w:rPr>
+        <w:drawing>
+          <wp:inline distT="0" distB="0" distL="0" distR="0">
+            <wp:extent cx="5727700" cy="951230"/>
+            <wp:effectExtent l="19050" t="0" r="6350" b="0"/>
+            <wp:docPr id="102" name="Picture 6"/>
+            <wp:cNvGraphicFramePr>
+              <a:graphicFrameLocks xmlns:a="http://schemas.openxmlformats.org/drawingml/2006/main" noChangeAspect="1"/>
+            </wp:cNvGraphicFramePr>
+            <a:graphic xmlns:a="http://schemas.openxmlformats.org/drawingml/2006/main">
+              <a:graphicData uri="http://schemas.openxmlformats.org/drawingml/2006/picture">
+                <pic:pic xmlns:pic="http://schemas.openxmlformats.org/drawingml/2006/picture">
+                  <pic:nvPicPr>
+                    <pic:cNvPr id="0" name="Picture 6"/>
+                    <pic:cNvPicPr>
+                      <a:picLocks noChangeAspect="1" noChangeArrowheads="1"/>
+                    </pic:cNvPicPr>
+                  </pic:nvPicPr>
+                  <pic:blipFill>
+                    <a:blip r:embed="rId106"/>
+                    <a:srcRect/>
+                    <a:stretch>
+                      <a:fillRect/>
+                    </a:stretch>
+                  </pic:blipFill>
+                  <pic:spPr bwMode="auto">
+                    <a:xfrm>
+                      <a:off x="0" y="0"/>
+                      <a:ext cx="5727700" cy="951230"/>
+                    </a:xfrm>
+                    <a:prstGeom prst="rect">
+                      <a:avLst/>
+                    </a:prstGeom>
+                    <a:noFill/>
+                    <a:ln w="9525">
+                      <a:noFill/>
+                      <a:miter lim="800000"/>
+                      <a:headEnd/>
+                      <a:tailEnd/>
+                    </a:ln>
+                  </pic:spPr>
+                </pic:pic>
+              </a:graphicData>
+            </a:graphic>
+          </wp:inline>
+        </w:drawing>
+      </w:r>
+    </w:p>
+    <w:p>
+      <w:pPr>
+        <w:rPr>
+          <w:rFonts w:ascii="Consolas" w:hAnsi="Consolas"/>
+          <w:sz w:val="24"/>
+          <w:szCs w:val="24"/>
+        </w:rPr>
+      </w:pPr>
+      <w:r>
+        <w:rPr>
+          <w:rFonts w:ascii="Consolas" w:hAnsi="Consolas"/>
+          <w:sz w:val="24"/>
+          <w:szCs w:val="24"/>
+          <w:highlight w:val="yellow"/>
+        </w:rPr>
+        <w:t>employee.service.ts</w:t>
+      </w:r>
+    </w:p>
+    <w:p>
+      <w:pPr>
+        <w:rPr>
+          <w:rFonts w:ascii="Consolas" w:hAnsi="Consolas"/>
+          <w:sz w:val="24"/>
+          <w:szCs w:val="24"/>
+        </w:rPr>
+      </w:pPr>
+      <w:r>
+        <w:rPr>
+          <w:rFonts w:ascii="Consolas" w:hAnsi="Consolas"/>
+          <w:noProof/>
+          <w:sz w:val="24"/>
+          <w:szCs w:val="24"/>
+        </w:rPr>
+        <w:lastRenderedPageBreak/>
+        <w:drawing>
+          <wp:inline distT="0" distB="0" distL="0" distR="0">
+            <wp:extent cx="5727700" cy="4732655"/>
+            <wp:effectExtent l="19050" t="0" r="6350" b="0"/>
+            <wp:docPr id="103" name="Picture 7"/>
+            <wp:cNvGraphicFramePr>
+              <a:graphicFrameLocks xmlns:a="http://schemas.openxmlformats.org/drawingml/2006/main" noChangeAspect="1"/>
+            </wp:cNvGraphicFramePr>
+            <a:graphic xmlns:a="http://schemas.openxmlformats.org/drawingml/2006/main">
+              <a:graphicData uri="http://schemas.openxmlformats.org/drawingml/2006/picture">
+                <pic:pic xmlns:pic="http://schemas.openxmlformats.org/drawingml/2006/picture">
+                  <pic:nvPicPr>
+                    <pic:cNvPr id="0" name="Picture 7"/>
+                    <pic:cNvPicPr>
+                      <a:picLocks noChangeAspect="1" noChangeArrowheads="1"/>
+                    </pic:cNvPicPr>
+                  </pic:nvPicPr>
+                  <pic:blipFill>
+                    <a:blip r:embed="rId107"/>
+                    <a:srcRect/>
+                    <a:stretch>
+                      <a:fillRect/>
+                    </a:stretch>
+                  </pic:blipFill>
+                  <pic:spPr bwMode="auto">
+                    <a:xfrm>
+                      <a:off x="0" y="0"/>
+                      <a:ext cx="5727700" cy="4732655"/>
+                    </a:xfrm>
+                    <a:prstGeom prst="rect">
+                      <a:avLst/>
+                    </a:prstGeom>
+                    <a:noFill/>
+                    <a:ln w="9525">
+                      <a:noFill/>
+                      <a:miter lim="800000"/>
+                      <a:headEnd/>
+                      <a:tailEnd/>
+                    </a:ln>
+                  </pic:spPr>
+                </pic:pic>
+              </a:graphicData>
+            </a:graphic>
+          </wp:inline>
+        </w:drawing>
+      </w:r>
+    </w:p>
+    <w:p>
+      <w:pPr>
+        <w:rPr>
+          <w:rFonts w:ascii="Consolas" w:hAnsi="Consolas"/>
+          <w:sz w:val="24"/>
+          <w:szCs w:val="24"/>
+        </w:rPr>
+      </w:pPr>
+      <w:r>
+        <w:rPr>
+          <w:rFonts w:ascii="Consolas" w:hAnsi="Consolas"/>
+          <w:sz w:val="24"/>
+          <w:szCs w:val="24"/>
+        </w:rPr>
+        <w:t>Now multiple components can use this service instance via constructor parameter.</w:t>
+      </w:r>
+    </w:p>
+    <w:p>
+      <w:pPr>
+        <w:rPr>
+          <w:rFonts w:ascii="Consolas" w:hAnsi="Consolas"/>
+          <w:sz w:val="24"/>
+          <w:szCs w:val="24"/>
+        </w:rPr>
+      </w:pPr>
+      <w:r>
+        <w:rPr>
+          <w:rFonts w:ascii="Consolas" w:hAnsi="Consolas"/>
+          <w:sz w:val="24"/>
+          <w:szCs w:val="24"/>
+          <w:highlight w:val="yellow"/>
+        </w:rPr>
+        <w:t>employee-details.component.ts</w:t>
+      </w:r>
+    </w:p>
+    <w:p>
+      <w:pPr>
+        <w:rPr>
+          <w:rFonts w:ascii="Consolas" w:hAnsi="Consolas"/>
+          <w:sz w:val="24"/>
+          <w:szCs w:val="24"/>
+        </w:rPr>
+      </w:pPr>
+      <w:r>
+        <w:rPr>
+          <w:rFonts w:ascii="Consolas" w:hAnsi="Consolas"/>
+          <w:noProof/>
+          <w:sz w:val="24"/>
+          <w:szCs w:val="24"/>
+        </w:rPr>
+        <w:lastRenderedPageBreak/>
+        <w:drawing>
+          <wp:inline distT="0" distB="0" distL="0" distR="0">
+            <wp:extent cx="5727700" cy="4696460"/>
+            <wp:effectExtent l="19050" t="0" r="6350" b="0"/>
+            <wp:docPr id="105" name="Picture 9"/>
+            <wp:cNvGraphicFramePr>
+              <a:graphicFrameLocks xmlns:a="http://schemas.openxmlformats.org/drawingml/2006/main" noChangeAspect="1"/>
+            </wp:cNvGraphicFramePr>
+            <a:graphic xmlns:a="http://schemas.openxmlformats.org/drawingml/2006/main">
+              <a:graphicData uri="http://schemas.openxmlformats.org/drawingml/2006/picture">
+                <pic:pic xmlns:pic="http://schemas.openxmlformats.org/drawingml/2006/picture">
+                  <pic:nvPicPr>
+                    <pic:cNvPr id="0" name="Picture 9"/>
+                    <pic:cNvPicPr>
+                      <a:picLocks noChangeAspect="1" noChangeArrowheads="1"/>
+                    </pic:cNvPicPr>
+                  </pic:nvPicPr>
+                  <pic:blipFill>
+                    <a:blip r:embed="rId108"/>
+                    <a:srcRect/>
+                    <a:stretch>
+                      <a:fillRect/>
+                    </a:stretch>
+                  </pic:blipFill>
+                  <pic:spPr bwMode="auto">
+                    <a:xfrm>
+                      <a:off x="0" y="0"/>
+                      <a:ext cx="5727700" cy="4696460"/>
+                    </a:xfrm>
+                    <a:prstGeom prst="rect">
+                      <a:avLst/>
+                    </a:prstGeom>
+                    <a:noFill/>
+                    <a:ln w="9525">
+                      <a:noFill/>
+                      <a:miter lim="800000"/>
+                      <a:headEnd/>
+                      <a:tailEnd/>
+                    </a:ln>
+                  </pic:spPr>
+                </pic:pic>
+              </a:graphicData>
+            </a:graphic>
+          </wp:inline>
+        </w:drawing>
+      </w:r>
+    </w:p>
+    <w:p>
+      <w:pPr>
+        <w:rPr>
+          <w:rFonts w:ascii="Consolas" w:hAnsi="Consolas"/>
+          <w:sz w:val="24"/>
+          <w:szCs w:val="24"/>
+        </w:rPr>
+      </w:pPr>
+      <w:r>
+        <w:rPr>
+          <w:rFonts w:ascii="Consolas" w:hAnsi="Consolas"/>
+          <w:sz w:val="24"/>
+          <w:szCs w:val="24"/>
+        </w:rPr>
+        <w:t>Here refresh() function is called on button click so that you can see employee details.</w:t>
+      </w:r>
+    </w:p>
+    <w:p>
+      <w:pPr>
+        <w:rPr>
+          <w:rFonts w:ascii="Consolas" w:hAnsi="Consolas"/>
+          <w:sz w:val="24"/>
+          <w:szCs w:val="24"/>
+        </w:rPr>
+      </w:pPr>
+      <w:r>
+        <w:rPr>
+          <w:rFonts w:ascii="Consolas" w:hAnsi="Consolas"/>
+          <w:sz w:val="24"/>
+          <w:szCs w:val="24"/>
+          <w:highlight w:val="yellow"/>
+        </w:rPr>
+        <w:t>employee-details.component.html</w:t>
+      </w:r>
+    </w:p>
+    <w:p>
+      <w:pPr>
+        <w:rPr>
+          <w:rFonts w:ascii="Consolas" w:hAnsi="Consolas"/>
+          <w:sz w:val="24"/>
+          <w:szCs w:val="24"/>
+        </w:rPr>
+      </w:pPr>
+      <w:r>
+        <w:rPr>
+          <w:rFonts w:ascii="Consolas" w:hAnsi="Consolas"/>
+          <w:noProof/>
+          <w:sz w:val="24"/>
+          <w:szCs w:val="24"/>
+        </w:rPr>
+        <w:lastRenderedPageBreak/>
+        <w:drawing>
+          <wp:inline distT="0" distB="0" distL="0" distR="0">
+            <wp:extent cx="5720715" cy="3299460"/>
+            <wp:effectExtent l="19050" t="0" r="0" b="0"/>
+            <wp:docPr id="109" name="Picture 13"/>
+            <wp:cNvGraphicFramePr>
+              <a:graphicFrameLocks xmlns:a="http://schemas.openxmlformats.org/drawingml/2006/main" noChangeAspect="1"/>
+            </wp:cNvGraphicFramePr>
+            <a:graphic xmlns:a="http://schemas.openxmlformats.org/drawingml/2006/main">
+              <a:graphicData uri="http://schemas.openxmlformats.org/drawingml/2006/picture">
+                <pic:pic xmlns:pic="http://schemas.openxmlformats.org/drawingml/2006/picture">
+                  <pic:nvPicPr>
+                    <pic:cNvPr id="0" name="Picture 13"/>
+                    <pic:cNvPicPr>
+                      <a:picLocks noChangeAspect="1" noChangeArrowheads="1"/>
+                    </pic:cNvPicPr>
+                  </pic:nvPicPr>
+                  <pic:blipFill>
+                    <a:blip r:embed="rId109"/>
+                    <a:srcRect/>
+                    <a:stretch>
+                      <a:fillRect/>
+                    </a:stretch>
+                  </pic:blipFill>
+                  <pic:spPr bwMode="auto">
+                    <a:xfrm>
+                      <a:off x="0" y="0"/>
+                      <a:ext cx="5720715" cy="3299460"/>
+                    </a:xfrm>
+                    <a:prstGeom prst="rect">
+                      <a:avLst/>
+                    </a:prstGeom>
+                    <a:noFill/>
+                    <a:ln w="9525">
+                      <a:noFill/>
+                      <a:miter lim="800000"/>
+                      <a:headEnd/>
+                      <a:tailEnd/>
+                    </a:ln>
+                  </pic:spPr>
+                </pic:pic>
+              </a:graphicData>
+            </a:graphic>
+          </wp:inline>
+        </w:drawing>
+      </w:r>
+    </w:p>
+    <w:p>
+      <w:pPr>
+        <w:rPr>
+          <w:rFonts w:ascii="Consolas" w:hAnsi="Consolas"/>
+          <w:sz w:val="24"/>
+          <w:szCs w:val="24"/>
+        </w:rPr>
+      </w:pPr>
+      <w:r>
+        <w:rPr>
+          <w:rFonts w:ascii="Consolas" w:hAnsi="Consolas"/>
+          <w:sz w:val="24"/>
+          <w:szCs w:val="24"/>
+          <w:highlight w:val="yellow"/>
+        </w:rPr>
+        <w:t>Output:</w:t>
+      </w:r>
+    </w:p>
+    <w:p>
+      <w:pPr>
+        <w:rPr>
+          <w:rFonts w:ascii="Consolas" w:hAnsi="Consolas"/>
+          <w:sz w:val="24"/>
+          <w:szCs w:val="24"/>
+        </w:rPr>
+      </w:pPr>
+    </w:p>
+    <w:p>
+      <w:pPr>
+        <w:rPr>
+          <w:rFonts w:ascii="Consolas" w:hAnsi="Consolas"/>
+          <w:sz w:val="24"/>
+          <w:szCs w:val="24"/>
+        </w:rPr>
+      </w:pPr>
+      <w:r>
+        <w:rPr>
+          <w:rFonts w:ascii="Consolas" w:hAnsi="Consolas"/>
+          <w:noProof/>
+          <w:sz w:val="24"/>
+          <w:szCs w:val="24"/>
+        </w:rPr>
+        <w:drawing>
+          <wp:inline distT="0" distB="0" distL="0" distR="0">
+            <wp:extent cx="5727700" cy="1858010"/>
+            <wp:effectExtent l="19050" t="0" r="6350" b="0"/>
+            <wp:docPr id="110" name="Picture 14"/>
+            <wp:cNvGraphicFramePr>
+              <a:graphicFrameLocks xmlns:a="http://schemas.openxmlformats.org/drawingml/2006/main" noChangeAspect="1"/>
+            </wp:cNvGraphicFramePr>
+            <a:graphic xmlns:a="http://schemas.openxmlformats.org/drawingml/2006/main">
+              <a:graphicData uri="http://schemas.openxmlformats.org/drawingml/2006/picture">
+                <pic:pic xmlns:pic="http://schemas.openxmlformats.org/drawingml/2006/picture">
+                  <pic:nvPicPr>
+                    <pic:cNvPr id="0" name="Picture 14"/>
+                    <pic:cNvPicPr>
+                      <a:picLocks noChangeAspect="1" noChangeArrowheads="1"/>
+                    </pic:cNvPicPr>
+                  </pic:nvPicPr>
+                  <pic:blipFill>
+                    <a:blip r:embed="rId110"/>
+                    <a:srcRect/>
+                    <a:stretch>
+                      <a:fillRect/>
+                    </a:stretch>
+                  </pic:blipFill>
+                  <pic:spPr bwMode="auto">
+                    <a:xfrm>
+                      <a:off x="0" y="0"/>
+                      <a:ext cx="5727700" cy="1858010"/>
+                    </a:xfrm>
+                    <a:prstGeom prst="rect">
+                      <a:avLst/>
+                    </a:prstGeom>
+                    <a:noFill/>
+                    <a:ln w="9525">
+                      <a:noFill/>
+                      <a:miter lim="800000"/>
+                      <a:headEnd/>
+                      <a:tailEnd/>
+                    </a:ln>
+                  </pic:spPr>
+                </pic:pic>
+              </a:graphicData>
+            </a:graphic>
+          </wp:inline>
+        </w:drawing>
+      </w:r>
+    </w:p>
+    <w:p>
+      <w:pPr>
+        <w:rPr>
+          <w:rFonts w:ascii="Consolas" w:hAnsi="Consolas"/>
+          <w:sz w:val="24"/>
+          <w:szCs w:val="24"/>
+        </w:rPr>
+      </w:pPr>
+      <w:r>
+        <w:rPr>
+          <w:rFonts w:ascii="Consolas" w:hAnsi="Consolas"/>
+          <w:sz w:val="24"/>
+          <w:szCs w:val="24"/>
+        </w:rPr>
+        <w:t>In Employee Register you can create a simple form</w:t>
+      </w:r>
+    </w:p>
+    <w:p>
+      <w:pPr>
+        <w:rPr>
+          <w:rFonts w:ascii="Consolas" w:hAnsi="Consolas"/>
+          <w:sz w:val="24"/>
+          <w:szCs w:val="24"/>
+        </w:rPr>
+      </w:pPr>
+      <w:r>
+        <w:rPr>
+          <w:rFonts w:ascii="Consolas" w:hAnsi="Consolas"/>
+          <w:sz w:val="24"/>
+          <w:szCs w:val="24"/>
+          <w:highlight w:val="yellow"/>
+        </w:rPr>
+        <w:t>app.module.ts</w:t>
+      </w:r>
+    </w:p>
+    <w:p>
+      <w:pPr>
+        <w:rPr>
+          <w:rFonts w:ascii="Consolas" w:hAnsi="Consolas"/>
+          <w:sz w:val="24"/>
+          <w:szCs w:val="24"/>
+        </w:rPr>
+      </w:pPr>
+      <w:r>
+        <w:rPr>
+          <w:rFonts w:ascii="Consolas" w:hAnsi="Consolas"/>
+          <w:noProof/>
+          <w:sz w:val="24"/>
+          <w:szCs w:val="24"/>
+        </w:rPr>
+        <w:lastRenderedPageBreak/>
+        <w:drawing>
+          <wp:inline distT="0" distB="0" distL="0" distR="0">
+            <wp:extent cx="5727700" cy="3657600"/>
+            <wp:effectExtent l="19050" t="0" r="6350" b="0"/>
+            <wp:docPr id="108" name="Picture 12"/>
+            <wp:cNvGraphicFramePr>
+              <a:graphicFrameLocks xmlns:a="http://schemas.openxmlformats.org/drawingml/2006/main" noChangeAspect="1"/>
+            </wp:cNvGraphicFramePr>
+            <a:graphic xmlns:a="http://schemas.openxmlformats.org/drawingml/2006/main">
+              <a:graphicData uri="http://schemas.openxmlformats.org/drawingml/2006/picture">
+                <pic:pic xmlns:pic="http://schemas.openxmlformats.org/drawingml/2006/picture">
+                  <pic:nvPicPr>
+                    <pic:cNvPr id="0" name="Picture 12"/>
+                    <pic:cNvPicPr>
+                      <a:picLocks noChangeAspect="1" noChangeArrowheads="1"/>
+                    </pic:cNvPicPr>
+                  </pic:nvPicPr>
+                  <pic:blipFill>
+                    <a:blip r:embed="rId111"/>
+                    <a:srcRect/>
+                    <a:stretch>
+                      <a:fillRect/>
+                    </a:stretch>
+                  </pic:blipFill>
+                  <pic:spPr bwMode="auto">
+                    <a:xfrm>
+                      <a:off x="0" y="0"/>
+                      <a:ext cx="5727700" cy="3657600"/>
+                    </a:xfrm>
+                    <a:prstGeom prst="rect">
+                      <a:avLst/>
+                    </a:prstGeom>
+                    <a:noFill/>
+                    <a:ln w="9525">
+                      <a:noFill/>
+                      <a:miter lim="800000"/>
+                      <a:headEnd/>
+                      <a:tailEnd/>
+                    </a:ln>
+                  </pic:spPr>
+                </pic:pic>
+              </a:graphicData>
+            </a:graphic>
+          </wp:inline>
+        </w:drawing>
+      </w:r>
+    </w:p>
+    <w:p>
+      <w:pPr>
+        <w:rPr>
+          <w:rFonts w:ascii="Consolas" w:hAnsi="Consolas"/>
+          <w:sz w:val="24"/>
+          <w:szCs w:val="24"/>
+        </w:rPr>
+      </w:pPr>
+    </w:p>
+    <w:p>
+      <w:pPr>
+        <w:rPr>
+          <w:rFonts w:ascii="Consolas" w:hAnsi="Consolas"/>
+          <w:sz w:val="24"/>
+          <w:szCs w:val="24"/>
+        </w:rPr>
+      </w:pPr>
+      <w:r>
+        <w:rPr>
+          <w:rFonts w:ascii="Consolas" w:hAnsi="Consolas"/>
+          <w:sz w:val="24"/>
+          <w:szCs w:val="24"/>
+        </w:rPr>
+        <w:t xml:space="preserve">Change the service to access the employee details from form &amp; return the </w:t>
+      </w:r>
+      <w:r>
+        <w:rPr>
+          <w:rFonts w:ascii="Consolas" w:hAnsi="Consolas"/>
+          <w:sz w:val="24"/>
+          <w:szCs w:val="24"/>
+        </w:rPr>
+        <w:t>stored employee</w:t>
+      </w:r>
+    </w:p>
+    <w:p>
+      <w:pPr>
+        <w:rPr>
+          <w:rFonts w:ascii="Consolas" w:hAnsi="Consolas"/>
+          <w:sz w:val="24"/>
+          <w:szCs w:val="24"/>
+        </w:rPr>
+      </w:pPr>
+      <w:r>
+        <w:rPr>
+          <w:rFonts w:ascii="Consolas" w:hAnsi="Consolas"/>
+          <w:sz w:val="24"/>
+          <w:szCs w:val="24"/>
+          <w:highlight w:val="yellow"/>
+        </w:rPr>
+        <w:t>employee.service.ts</w:t>
+      </w:r>
+    </w:p>
+    <w:p>
+      <w:pPr>
+        <w:rPr>
+          <w:rFonts w:ascii="Consolas" w:hAnsi="Consolas"/>
+          <w:sz w:val="24"/>
+          <w:szCs w:val="24"/>
+        </w:rPr>
+      </w:pPr>
+      <w:r>
+        <w:rPr>
+          <w:rFonts w:ascii="Consolas" w:hAnsi="Consolas"/>
+          <w:noProof/>
+          <w:sz w:val="24"/>
+          <w:szCs w:val="24"/>
+        </w:rPr>
+        <w:lastRenderedPageBreak/>
+        <w:drawing>
+          <wp:inline distT="0" distB="0" distL="0" distR="0">
+            <wp:extent cx="5727700" cy="4974590"/>
+            <wp:effectExtent l="19050" t="0" r="6350" b="0"/>
+            <wp:docPr id="111" name="Picture 15"/>
+            <wp:cNvGraphicFramePr>
+              <a:graphicFrameLocks xmlns:a="http://schemas.openxmlformats.org/drawingml/2006/main" noChangeAspect="1"/>
+            </wp:cNvGraphicFramePr>
+            <a:graphic xmlns:a="http://schemas.openxmlformats.org/drawingml/2006/main">
+              <a:graphicData uri="http://schemas.openxmlformats.org/drawingml/2006/picture">
+                <pic:pic xmlns:pic="http://schemas.openxmlformats.org/drawingml/2006/picture">
+                  <pic:nvPicPr>
+                    <pic:cNvPr id="0" name="Picture 15"/>
+                    <pic:cNvPicPr>
+                      <a:picLocks noChangeAspect="1" noChangeArrowheads="1"/>
+                    </pic:cNvPicPr>
+                  </pic:nvPicPr>
+                  <pic:blipFill>
+                    <a:blip r:embed="rId112"/>
+                    <a:srcRect/>
+                    <a:stretch>
+                      <a:fillRect/>
+                    </a:stretch>
+                  </pic:blipFill>
+                  <pic:spPr bwMode="auto">
+                    <a:xfrm>
+                      <a:off x="0" y="0"/>
+                      <a:ext cx="5727700" cy="4974590"/>
+                    </a:xfrm>
+                    <a:prstGeom prst="rect">
+                      <a:avLst/>
+                    </a:prstGeom>
+                    <a:noFill/>
+                    <a:ln w="9525">
+                      <a:noFill/>
+                      <a:miter lim="800000"/>
+                      <a:headEnd/>
+                      <a:tailEnd/>
+                    </a:ln>
+                  </pic:spPr>
+                </pic:pic>
+              </a:graphicData>
+            </a:graphic>
+          </wp:inline>
+        </w:drawing>
+      </w:r>
+    </w:p>
+    <w:p>
+      <w:pPr>
+        <w:rPr>
+          <w:rFonts w:ascii="Consolas" w:hAnsi="Consolas"/>
+          <w:sz w:val="24"/>
+          <w:szCs w:val="24"/>
+        </w:rPr>
+      </w:pPr>
+      <w:r>
+        <w:rPr>
+          <w:rFonts w:ascii="Consolas" w:hAnsi="Consolas"/>
+          <w:sz w:val="24"/>
+          <w:szCs w:val="24"/>
+          <w:highlight w:val="yellow"/>
+        </w:rPr>
+        <w:t>employee-register.component.ts</w:t>
+      </w:r>
+    </w:p>
+    <w:p>
+      <w:pPr>
+        <w:rPr>
+          <w:rFonts w:ascii="Consolas" w:hAnsi="Consolas"/>
+          <w:sz w:val="24"/>
+          <w:szCs w:val="24"/>
+        </w:rPr>
+      </w:pPr>
+      <w:r>
+        <w:rPr>
+          <w:rFonts w:ascii="Consolas" w:hAnsi="Consolas"/>
+          <w:noProof/>
+          <w:sz w:val="24"/>
+          <w:szCs w:val="24"/>
+        </w:rPr>
+        <w:lastRenderedPageBreak/>
+        <w:drawing>
+          <wp:inline distT="0" distB="0" distL="0" distR="0">
+            <wp:extent cx="5727700" cy="4594225"/>
+            <wp:effectExtent l="19050" t="0" r="6350" b="0"/>
+            <wp:docPr id="112" name="Picture 16"/>
+            <wp:cNvGraphicFramePr>
+              <a:graphicFrameLocks xmlns:a="http://schemas.openxmlformats.org/drawingml/2006/main" noChangeAspect="1"/>
+            </wp:cNvGraphicFramePr>
+            <a:graphic xmlns:a="http://schemas.openxmlformats.org/drawingml/2006/main">
+              <a:graphicData uri="http://schemas.openxmlformats.org/drawingml/2006/picture">
+                <pic:pic xmlns:pic="http://schemas.openxmlformats.org/drawingml/2006/picture">
+                  <pic:nvPicPr>
+                    <pic:cNvPr id="0" name="Picture 16"/>
+                    <pic:cNvPicPr>
+                      <a:picLocks noChangeAspect="1" noChangeArrowheads="1"/>
+                    </pic:cNvPicPr>
+                  </pic:nvPicPr>
+                  <pic:blipFill>
+                    <a:blip r:embed="rId113"/>
+                    <a:srcRect/>
+                    <a:stretch>
+                      <a:fillRect/>
+                    </a:stretch>
+                  </pic:blipFill>
+                  <pic:spPr bwMode="auto">
+                    <a:xfrm>
+                      <a:off x="0" y="0"/>
+                      <a:ext cx="5727700" cy="4594225"/>
+                    </a:xfrm>
+                    <a:prstGeom prst="rect">
+                      <a:avLst/>
+                    </a:prstGeom>
+                    <a:noFill/>
+                    <a:ln w="9525">
+                      <a:noFill/>
+                      <a:miter lim="800000"/>
+                      <a:headEnd/>
+                      <a:tailEnd/>
+                    </a:ln>
+                  </pic:spPr>
+                </pic:pic>
+              </a:graphicData>
+            </a:graphic>
+          </wp:inline>
+        </w:drawing>
+      </w:r>
+    </w:p>
+    <w:p>
+      <w:pPr>
+        <w:rPr>
+          <w:rFonts w:ascii="Consolas" w:hAnsi="Consolas"/>
+          <w:sz w:val="24"/>
+          <w:szCs w:val="24"/>
+        </w:rPr>
+      </w:pPr>
+      <w:r>
+        <w:rPr>
+          <w:rFonts w:ascii="Consolas" w:hAnsi="Consolas"/>
+          <w:sz w:val="24"/>
+          <w:szCs w:val="24"/>
+          <w:highlight w:val="yellow"/>
+        </w:rPr>
+        <w:t>employee-register.component.html</w:t>
+      </w:r>
+    </w:p>
+    <w:p>
+      <w:pPr>
+        <w:rPr>
+          <w:rFonts w:ascii="Consolas" w:hAnsi="Consolas"/>
+          <w:sz w:val="24"/>
+          <w:szCs w:val="24"/>
+        </w:rPr>
+      </w:pPr>
+      <w:r>
+        <w:rPr>
+          <w:rFonts w:ascii="Consolas" w:hAnsi="Consolas"/>
+          <w:noProof/>
+          <w:sz w:val="24"/>
+          <w:szCs w:val="24"/>
+        </w:rPr>
+        <w:lastRenderedPageBreak/>
+        <w:drawing>
+          <wp:inline distT="0" distB="0" distL="0" distR="0">
+            <wp:extent cx="5727700" cy="4645025"/>
+            <wp:effectExtent l="19050" t="0" r="6350" b="0"/>
+            <wp:docPr id="113" name="Picture 17"/>
+            <wp:cNvGraphicFramePr>
+              <a:graphicFrameLocks xmlns:a="http://schemas.openxmlformats.org/drawingml/2006/main" noChangeAspect="1"/>
+            </wp:cNvGraphicFramePr>
+            <a:graphic xmlns:a="http://schemas.openxmlformats.org/drawingml/2006/main">
+              <a:graphicData uri="http://schemas.openxmlformats.org/drawingml/2006/picture">
+                <pic:pic xmlns:pic="http://schemas.openxmlformats.org/drawingml/2006/picture">
+                  <pic:nvPicPr>
+                    <pic:cNvPr id="0" name="Picture 17"/>
+                    <pic:cNvPicPr>
+                      <a:picLocks noChangeAspect="1" noChangeArrowheads="1"/>
+                    </pic:cNvPicPr>
+                  </pic:nvPicPr>
+                  <pic:blipFill>
+                    <a:blip r:embed="rId114"/>
+                    <a:srcRect/>
+                    <a:stretch>
+                      <a:fillRect/>
+                    </a:stretch>
+                  </pic:blipFill>
+                  <pic:spPr bwMode="auto">
+                    <a:xfrm>
+                      <a:off x="0" y="0"/>
+                      <a:ext cx="5727700" cy="4645025"/>
+                    </a:xfrm>
+                    <a:prstGeom prst="rect">
+                      <a:avLst/>
+                    </a:prstGeom>
+                    <a:noFill/>
+                    <a:ln w="9525">
+                      <a:noFill/>
+                      <a:miter lim="800000"/>
+                      <a:headEnd/>
+                      <a:tailEnd/>
+                    </a:ln>
+                  </pic:spPr>
+                </pic:pic>
+              </a:graphicData>
+            </a:graphic>
+          </wp:inline>
+        </w:drawing>
+      </w:r>
+    </w:p>
+    <w:p>
+      <w:pPr>
+        <w:rPr>
+          <w:rFonts w:ascii="Consolas" w:hAnsi="Consolas"/>
+          <w:sz w:val="24"/>
+          <w:szCs w:val="24"/>
+        </w:rPr>
+      </w:pPr>
+      <w:r>
+        <w:rPr>
+          <w:rFonts w:ascii="Consolas" w:hAnsi="Consolas"/>
+          <w:sz w:val="24"/>
+          <w:szCs w:val="24"/>
+          <w:highlight w:val="yellow"/>
+        </w:rPr>
+        <w:t>Output:</w:t>
+      </w:r>
+    </w:p>
+    <w:p>
+      <w:pPr>
+        <w:rPr>
+          <w:rFonts w:ascii="Consolas" w:hAnsi="Consolas"/>
+          <w:sz w:val="24"/>
+          <w:szCs w:val="24"/>
+        </w:rPr>
+      </w:pPr>
+      <w:r>
+        <w:rPr>
+          <w:rFonts w:ascii="Consolas" w:hAnsi="Consolas"/>
+          <w:noProof/>
+          <w:sz w:val="24"/>
+          <w:szCs w:val="24"/>
+        </w:rPr>
+        <w:drawing>
+          <wp:inline distT="0" distB="0" distL="0" distR="0">
+            <wp:extent cx="5727700" cy="1426210"/>
+            <wp:effectExtent l="19050" t="0" r="6350" b="0"/>
+            <wp:docPr id="114" name="Picture 18"/>
+            <wp:cNvGraphicFramePr>
+              <a:graphicFrameLocks xmlns:a="http://schemas.openxmlformats.org/drawingml/2006/main" noChangeAspect="1"/>
+            </wp:cNvGraphicFramePr>
+            <a:graphic xmlns:a="http://schemas.openxmlformats.org/drawingml/2006/main">
+              <a:graphicData uri="http://schemas.openxmlformats.org/drawingml/2006/picture">
+                <pic:pic xmlns:pic="http://schemas.openxmlformats.org/drawingml/2006/picture">
+                  <pic:nvPicPr>
+                    <pic:cNvPr id="0" name="Picture 18"/>
+                    <pic:cNvPicPr>
+                      <a:picLocks noChangeAspect="1" noChangeArrowheads="1"/>
+                    </pic:cNvPicPr>
+                  </pic:nvPicPr>
+                  <pic:blipFill>
+                    <a:blip r:embed="rId115"/>
+                    <a:srcRect/>
+                    <a:stretch>
+                      <a:fillRect/>
+                    </a:stretch>
+                  </pic:blipFill>
+                  <pic:spPr bwMode="auto">
+                    <a:xfrm>
+                      <a:off x="0" y="0"/>
+                      <a:ext cx="5727700" cy="1426210"/>
+                    </a:xfrm>
+                    <a:prstGeom prst="rect">
+                      <a:avLst/>
+                    </a:prstGeom>
+                    <a:noFill/>
+                    <a:ln w="9525">
+                      <a:noFill/>
+                      <a:miter lim="800000"/>
+                      <a:headEnd/>
+                      <a:tailEnd/>
+                    </a:ln>
+                  </pic:spPr>
+                </pic:pic>
+              </a:graphicData>
+            </a:graphic>
+          </wp:inline>
+        </w:drawing>
+      </w:r>
     </w:p>
     <w:p>
       <w:pPr>

</xml_diff>

<commit_message>
angular & spring integration
</commit_message>
<xml_diff>
--- a/Angular Notes.docx
+++ b/Angular Notes.docx
@@ -18402,51 +18402,3143 @@
           <w:szCs w:val="24"/>
         </w:rPr>
       </w:pPr>
-    </w:p>
-    <w:p>
-      <w:pPr>
-        <w:rPr>
-          <w:rFonts w:ascii="Consolas" w:hAnsi="Consolas"/>
-          <w:sz w:val="24"/>
-          <w:szCs w:val="24"/>
-        </w:rPr>
-      </w:pPr>
-    </w:p>
-    <w:p>
-      <w:pPr>
-        <w:rPr>
-          <w:rFonts w:ascii="Consolas" w:hAnsi="Consolas"/>
-          <w:sz w:val="24"/>
-          <w:szCs w:val="24"/>
-        </w:rPr>
-      </w:pPr>
-    </w:p>
-    <w:p>
-      <w:pPr>
-        <w:rPr>
-          <w:rFonts w:ascii="Consolas" w:hAnsi="Consolas"/>
-          <w:sz w:val="24"/>
-          <w:szCs w:val="24"/>
-        </w:rPr>
-      </w:pPr>
-    </w:p>
-    <w:p>
-      <w:pPr>
-        <w:rPr>
-          <w:rFonts w:ascii="Consolas" w:hAnsi="Consolas"/>
-          <w:sz w:val="24"/>
-          <w:szCs w:val="24"/>
-        </w:rPr>
-      </w:pPr>
-    </w:p>
-    <w:p>
-      <w:pPr>
-        <w:rPr>
-          <w:rFonts w:ascii="Consolas" w:hAnsi="Consolas"/>
-          <w:sz w:val="24"/>
-          <w:szCs w:val="24"/>
-        </w:rPr>
-      </w:pPr>
+      <w:r>
+        <w:rPr>
+          <w:rFonts w:ascii="Consolas" w:hAnsi="Consolas"/>
+          <w:sz w:val="24"/>
+          <w:szCs w:val="24"/>
+          <w:highlight w:val="yellow"/>
+        </w:rPr>
+        <w:t xml:space="preserve">Using </w:t>
+      </w:r>
+      <w:r>
+        <w:rPr>
+          <w:rFonts w:ascii="Consolas" w:hAnsi="Consolas"/>
+          <w:sz w:val="24"/>
+          <w:szCs w:val="24"/>
+          <w:highlight w:val="yellow"/>
+        </w:rPr>
+        <w:t xml:space="preserve">Router &amp; </w:t>
+      </w:r>
+      <w:r>
+        <w:rPr>
+          <w:rFonts w:ascii="Consolas" w:hAnsi="Consolas"/>
+          <w:sz w:val="24"/>
+          <w:szCs w:val="24"/>
+          <w:highlight w:val="yellow"/>
+        </w:rPr>
+        <w:t>Activated Route</w:t>
+      </w:r>
+    </w:p>
+    <w:p>
+      <w:pPr>
+        <w:rPr>
+          <w:rFonts w:ascii="Consolas" w:hAnsi="Consolas"/>
+          <w:sz w:val="24"/>
+          <w:szCs w:val="24"/>
+        </w:rPr>
+      </w:pPr>
+      <w:r>
+        <w:rPr>
+          <w:rFonts w:ascii="Consolas" w:hAnsi="Consolas"/>
+          <w:noProof/>
+          <w:sz w:val="24"/>
+          <w:szCs w:val="24"/>
+        </w:rPr>
+        <w:lastRenderedPageBreak/>
+        <w:drawing>
+          <wp:inline distT="0" distB="0" distL="0" distR="0">
+            <wp:extent cx="5727700" cy="3613785"/>
+            <wp:effectExtent l="19050" t="0" r="6350" b="0"/>
+            <wp:docPr id="127" name="Picture 1"/>
+            <wp:cNvGraphicFramePr>
+              <a:graphicFrameLocks xmlns:a="http://schemas.openxmlformats.org/drawingml/2006/main" noChangeAspect="1"/>
+            </wp:cNvGraphicFramePr>
+            <a:graphic xmlns:a="http://schemas.openxmlformats.org/drawingml/2006/main">
+              <a:graphicData uri="http://schemas.openxmlformats.org/drawingml/2006/picture">
+                <pic:pic xmlns:pic="http://schemas.openxmlformats.org/drawingml/2006/picture">
+                  <pic:nvPicPr>
+                    <pic:cNvPr id="0" name="Picture 1"/>
+                    <pic:cNvPicPr>
+                      <a:picLocks noChangeAspect="1" noChangeArrowheads="1"/>
+                    </pic:cNvPicPr>
+                  </pic:nvPicPr>
+                  <pic:blipFill>
+                    <a:blip r:embed="rId132"/>
+                    <a:srcRect/>
+                    <a:stretch>
+                      <a:fillRect/>
+                    </a:stretch>
+                  </pic:blipFill>
+                  <pic:spPr bwMode="auto">
+                    <a:xfrm>
+                      <a:off x="0" y="0"/>
+                      <a:ext cx="5727700" cy="3613785"/>
+                    </a:xfrm>
+                    <a:prstGeom prst="rect">
+                      <a:avLst/>
+                    </a:prstGeom>
+                    <a:noFill/>
+                    <a:ln w="9525">
+                      <a:noFill/>
+                      <a:miter lim="800000"/>
+                      <a:headEnd/>
+                      <a:tailEnd/>
+                    </a:ln>
+                  </pic:spPr>
+                </pic:pic>
+              </a:graphicData>
+            </a:graphic>
+          </wp:inline>
+        </w:drawing>
+      </w:r>
+    </w:p>
+    <w:p>
+      <w:pPr>
+        <w:rPr>
+          <w:rFonts w:ascii="Consolas" w:hAnsi="Consolas"/>
+          <w:sz w:val="24"/>
+          <w:szCs w:val="24"/>
+        </w:rPr>
+      </w:pPr>
+    </w:p>
+    <w:p>
+      <w:pPr>
+        <w:rPr>
+          <w:rFonts w:ascii="Consolas" w:hAnsi="Consolas"/>
+          <w:sz w:val="24"/>
+          <w:szCs w:val="24"/>
+        </w:rPr>
+      </w:pPr>
+      <w:r>
+        <w:rPr>
+          <w:rFonts w:ascii="Consolas" w:hAnsi="Consolas"/>
+          <w:sz w:val="24"/>
+          <w:szCs w:val="24"/>
+        </w:rPr>
+        <w:t>We will have some dummy credentials in the angular service login method</w:t>
+      </w:r>
+      <w:r>
+        <w:rPr>
+          <w:rFonts w:ascii="Consolas" w:hAnsi="Consolas"/>
+          <w:sz w:val="24"/>
+          <w:szCs w:val="24"/>
+        </w:rPr>
+        <w:t xml:space="preserve"> &amp; later we will send the credentials to </w:t>
+      </w:r>
+      <w:r>
+        <w:rPr>
+          <w:rFonts w:ascii="Consolas" w:hAnsi="Consolas"/>
+          <w:sz w:val="24"/>
+          <w:szCs w:val="24"/>
+        </w:rPr>
+        <w:t>S</w:t>
+      </w:r>
+      <w:r>
+        <w:rPr>
+          <w:rFonts w:ascii="Consolas" w:hAnsi="Consolas"/>
+          <w:sz w:val="24"/>
+          <w:szCs w:val="24"/>
+        </w:rPr>
+        <w:t xml:space="preserve">pring </w:t>
+      </w:r>
+      <w:r>
+        <w:rPr>
+          <w:rFonts w:ascii="Consolas" w:hAnsi="Consolas"/>
+          <w:sz w:val="24"/>
+          <w:szCs w:val="24"/>
+        </w:rPr>
+        <w:t>REST</w:t>
+      </w:r>
+      <w:r>
+        <w:rPr>
+          <w:rFonts w:ascii="Consolas" w:hAnsi="Consolas"/>
+          <w:sz w:val="24"/>
+          <w:szCs w:val="24"/>
+        </w:rPr>
+        <w:t xml:space="preserve"> (</w:t>
+      </w:r>
+      <w:proofErr w:type="spellStart"/>
+      <w:r>
+        <w:rPr>
+          <w:rFonts w:ascii="Consolas" w:hAnsi="Consolas"/>
+          <w:sz w:val="24"/>
+          <w:szCs w:val="24"/>
+        </w:rPr>
+        <w:t>mvc</w:t>
+      </w:r>
+      <w:proofErr w:type="spellEnd"/>
+      <w:r>
+        <w:rPr>
+          <w:rFonts w:ascii="Consolas" w:hAnsi="Consolas"/>
+          <w:sz w:val="24"/>
+          <w:szCs w:val="24"/>
+        </w:rPr>
+        <w:t>/boot)</w:t>
+      </w:r>
+    </w:p>
+    <w:p>
+      <w:pPr>
+        <w:rPr>
+          <w:rFonts w:ascii="Consolas" w:hAnsi="Consolas"/>
+          <w:sz w:val="24"/>
+          <w:szCs w:val="24"/>
+        </w:rPr>
+      </w:pPr>
+      <w:r>
+        <w:rPr>
+          <w:rFonts w:ascii="Consolas" w:hAnsi="Consolas"/>
+          <w:sz w:val="24"/>
+          <w:szCs w:val="24"/>
+          <w:highlight w:val="yellow"/>
+        </w:rPr>
+        <w:t>Modifying the app.module.ts to have paths to Login &amp; Success</w:t>
+      </w:r>
+    </w:p>
+    <w:p>
+      <w:pPr>
+        <w:rPr>
+          <w:rFonts w:ascii="Consolas" w:hAnsi="Consolas"/>
+          <w:sz w:val="24"/>
+          <w:szCs w:val="24"/>
+        </w:rPr>
+      </w:pPr>
+      <w:r>
+        <w:rPr>
+          <w:rFonts w:ascii="Consolas" w:hAnsi="Consolas"/>
+          <w:noProof/>
+          <w:sz w:val="24"/>
+          <w:szCs w:val="24"/>
+        </w:rPr>
+        <w:drawing>
+          <wp:inline distT="0" distB="0" distL="0" distR="0">
+            <wp:extent cx="5727700" cy="3569970"/>
+            <wp:effectExtent l="19050" t="0" r="6350" b="0"/>
+            <wp:docPr id="128" name="Picture 2"/>
+            <wp:cNvGraphicFramePr>
+              <a:graphicFrameLocks xmlns:a="http://schemas.openxmlformats.org/drawingml/2006/main" noChangeAspect="1"/>
+            </wp:cNvGraphicFramePr>
+            <a:graphic xmlns:a="http://schemas.openxmlformats.org/drawingml/2006/main">
+              <a:graphicData uri="http://schemas.openxmlformats.org/drawingml/2006/picture">
+                <pic:pic xmlns:pic="http://schemas.openxmlformats.org/drawingml/2006/picture">
+                  <pic:nvPicPr>
+                    <pic:cNvPr id="0" name="Picture 2"/>
+                    <pic:cNvPicPr>
+                      <a:picLocks noChangeAspect="1" noChangeArrowheads="1"/>
+                    </pic:cNvPicPr>
+                  </pic:nvPicPr>
+                  <pic:blipFill>
+                    <a:blip r:embed="rId133"/>
+                    <a:srcRect/>
+                    <a:stretch>
+                      <a:fillRect/>
+                    </a:stretch>
+                  </pic:blipFill>
+                  <pic:spPr bwMode="auto">
+                    <a:xfrm>
+                      <a:off x="0" y="0"/>
+                      <a:ext cx="5727700" cy="3569970"/>
+                    </a:xfrm>
+                    <a:prstGeom prst="rect">
+                      <a:avLst/>
+                    </a:prstGeom>
+                    <a:noFill/>
+                    <a:ln w="9525">
+                      <a:noFill/>
+                      <a:miter lim="800000"/>
+                      <a:headEnd/>
+                      <a:tailEnd/>
+                    </a:ln>
+                  </pic:spPr>
+                </pic:pic>
+              </a:graphicData>
+            </a:graphic>
+          </wp:inline>
+        </w:drawing>
+      </w:r>
+    </w:p>
+    <w:p>
+      <w:pPr>
+        <w:rPr>
+          <w:rFonts w:ascii="Consolas" w:hAnsi="Consolas"/>
+          <w:sz w:val="24"/>
+          <w:szCs w:val="24"/>
+        </w:rPr>
+      </w:pPr>
+      <w:r>
+        <w:rPr>
+          <w:rFonts w:ascii="Consolas" w:hAnsi="Consolas"/>
+          <w:sz w:val="24"/>
+          <w:szCs w:val="24"/>
+        </w:rPr>
+        <w:lastRenderedPageBreak/>
+        <w:t xml:space="preserve">/login -&gt; </w:t>
+      </w:r>
+      <w:proofErr w:type="spellStart"/>
+      <w:r>
+        <w:rPr>
+          <w:rFonts w:ascii="Consolas" w:hAnsi="Consolas"/>
+          <w:sz w:val="24"/>
+          <w:szCs w:val="24"/>
+        </w:rPr>
+        <w:t>LoginFormComponent</w:t>
+      </w:r>
+      <w:proofErr w:type="spellEnd"/>
+    </w:p>
+    <w:p>
+      <w:pPr>
+        <w:rPr>
+          <w:rFonts w:ascii="Consolas" w:hAnsi="Consolas"/>
+          <w:sz w:val="24"/>
+          <w:szCs w:val="24"/>
+        </w:rPr>
+      </w:pPr>
+      <w:r>
+        <w:rPr>
+          <w:rFonts w:ascii="Consolas" w:hAnsi="Consolas"/>
+          <w:sz w:val="24"/>
+          <w:szCs w:val="24"/>
+        </w:rPr>
+        <w:t xml:space="preserve">/success/1000 -&gt; </w:t>
+      </w:r>
+      <w:proofErr w:type="spellStart"/>
+      <w:r>
+        <w:rPr>
+          <w:rFonts w:ascii="Consolas" w:hAnsi="Consolas"/>
+          <w:sz w:val="24"/>
+          <w:szCs w:val="24"/>
+        </w:rPr>
+        <w:t>SuccessComponent</w:t>
+      </w:r>
+      <w:proofErr w:type="spellEnd"/>
+      <w:r>
+        <w:rPr>
+          <w:rFonts w:ascii="Consolas" w:hAnsi="Consolas"/>
+          <w:sz w:val="24"/>
+          <w:szCs w:val="24"/>
+        </w:rPr>
+        <w:t xml:space="preserve"> -&gt; extract </w:t>
+      </w:r>
+      <w:proofErr w:type="spellStart"/>
+      <w:r>
+        <w:rPr>
+          <w:rFonts w:ascii="Consolas" w:hAnsi="Consolas"/>
+          <w:sz w:val="24"/>
+          <w:szCs w:val="24"/>
+        </w:rPr>
+        <w:t>employeeId</w:t>
+      </w:r>
+      <w:proofErr w:type="spellEnd"/>
+      <w:r>
+        <w:rPr>
+          <w:rFonts w:ascii="Consolas" w:hAnsi="Consolas"/>
+          <w:sz w:val="24"/>
+          <w:szCs w:val="24"/>
+        </w:rPr>
+        <w:t xml:space="preserve"> (1000)</w:t>
+      </w:r>
+    </w:p>
+    <w:p>
+      <w:pPr>
+        <w:rPr>
+          <w:rFonts w:ascii="Consolas" w:hAnsi="Consolas"/>
+          <w:sz w:val="24"/>
+          <w:szCs w:val="24"/>
+        </w:rPr>
+      </w:pPr>
+      <w:r>
+        <w:rPr>
+          <w:rFonts w:ascii="Consolas" w:hAnsi="Consolas"/>
+          <w:sz w:val="24"/>
+          <w:szCs w:val="24"/>
+        </w:rPr>
+        <w:t xml:space="preserve">/success/2000 -&gt; </w:t>
+      </w:r>
+      <w:proofErr w:type="spellStart"/>
+      <w:r>
+        <w:rPr>
+          <w:rFonts w:ascii="Consolas" w:hAnsi="Consolas"/>
+          <w:sz w:val="24"/>
+          <w:szCs w:val="24"/>
+        </w:rPr>
+        <w:t>SuccessComponent</w:t>
+      </w:r>
+      <w:proofErr w:type="spellEnd"/>
+      <w:r>
+        <w:rPr>
+          <w:rFonts w:ascii="Consolas" w:hAnsi="Consolas"/>
+          <w:sz w:val="24"/>
+          <w:szCs w:val="24"/>
+        </w:rPr>
+        <w:t xml:space="preserve"> -&gt; extract </w:t>
+      </w:r>
+      <w:proofErr w:type="spellStart"/>
+      <w:r>
+        <w:rPr>
+          <w:rFonts w:ascii="Consolas" w:hAnsi="Consolas"/>
+          <w:sz w:val="24"/>
+          <w:szCs w:val="24"/>
+        </w:rPr>
+        <w:t>employeeId</w:t>
+      </w:r>
+      <w:proofErr w:type="spellEnd"/>
+      <w:r>
+        <w:rPr>
+          <w:rFonts w:ascii="Consolas" w:hAnsi="Consolas"/>
+          <w:sz w:val="24"/>
+          <w:szCs w:val="24"/>
+        </w:rPr>
+        <w:t xml:space="preserve"> (2000)</w:t>
+      </w:r>
+    </w:p>
+    <w:p>
+      <w:pPr>
+        <w:rPr>
+          <w:rFonts w:ascii="Consolas" w:hAnsi="Consolas"/>
+          <w:sz w:val="24"/>
+          <w:szCs w:val="24"/>
+        </w:rPr>
+      </w:pPr>
+    </w:p>
+    <w:p>
+      <w:pPr>
+        <w:rPr>
+          <w:rFonts w:ascii="Consolas" w:hAnsi="Consolas"/>
+          <w:sz w:val="24"/>
+          <w:szCs w:val="24"/>
+        </w:rPr>
+      </w:pPr>
+      <w:r>
+        <w:rPr>
+          <w:rFonts w:ascii="Consolas" w:hAnsi="Consolas"/>
+          <w:sz w:val="24"/>
+          <w:szCs w:val="24"/>
+        </w:rPr>
+        <w:t xml:space="preserve">Now the </w:t>
+      </w:r>
+      <w:proofErr w:type="spellStart"/>
+      <w:r>
+        <w:rPr>
+          <w:rFonts w:ascii="Consolas" w:hAnsi="Consolas"/>
+          <w:sz w:val="24"/>
+          <w:szCs w:val="24"/>
+        </w:rPr>
+        <w:t>SuccessComponent</w:t>
+      </w:r>
+      <w:proofErr w:type="spellEnd"/>
+      <w:r>
+        <w:rPr>
+          <w:rFonts w:ascii="Consolas" w:hAnsi="Consolas"/>
+          <w:sz w:val="24"/>
+          <w:szCs w:val="24"/>
+        </w:rPr>
+        <w:t xml:space="preserve"> can use </w:t>
+      </w:r>
+      <w:r>
+        <w:rPr>
+          <w:rFonts w:ascii="Consolas" w:hAnsi="Consolas"/>
+          <w:sz w:val="24"/>
+          <w:szCs w:val="24"/>
+          <w:highlight w:val="yellow"/>
+        </w:rPr>
+        <w:t>ActivatedRoute</w:t>
+      </w:r>
+      <w:r>
+        <w:rPr>
+          <w:rFonts w:ascii="Consolas" w:hAnsi="Consolas"/>
+          <w:sz w:val="24"/>
+          <w:szCs w:val="24"/>
+        </w:rPr>
+        <w:t xml:space="preserve"> to extract the </w:t>
+      </w:r>
+      <w:proofErr w:type="spellStart"/>
+      <w:r>
+        <w:rPr>
+          <w:rFonts w:ascii="Consolas" w:hAnsi="Consolas"/>
+          <w:sz w:val="24"/>
+          <w:szCs w:val="24"/>
+        </w:rPr>
+        <w:t>employeeId</w:t>
+      </w:r>
+      <w:proofErr w:type="spellEnd"/>
+      <w:r>
+        <w:rPr>
+          <w:rFonts w:ascii="Consolas" w:hAnsi="Consolas"/>
+          <w:sz w:val="24"/>
+          <w:szCs w:val="24"/>
+        </w:rPr>
+        <w:t xml:space="preserve"> </w:t>
+      </w:r>
+      <w:r>
+        <w:rPr>
+          <w:rFonts w:ascii="Consolas" w:hAnsi="Consolas"/>
+          <w:sz w:val="24"/>
+          <w:szCs w:val="24"/>
+        </w:rPr>
+        <w:t xml:space="preserve">from the path </w:t>
+      </w:r>
+      <w:r>
+        <w:rPr>
+          <w:rFonts w:ascii="Consolas" w:hAnsi="Consolas"/>
+          <w:sz w:val="24"/>
+          <w:szCs w:val="24"/>
+        </w:rPr>
+        <w:t>and display that particular employee details</w:t>
+      </w:r>
+      <w:r>
+        <w:rPr>
+          <w:rFonts w:ascii="Consolas" w:hAnsi="Consolas"/>
+          <w:sz w:val="24"/>
+          <w:szCs w:val="24"/>
+        </w:rPr>
+        <w:t>.</w:t>
+      </w:r>
+    </w:p>
+    <w:p>
+      <w:pPr>
+        <w:rPr>
+          <w:rFonts w:ascii="Consolas" w:hAnsi="Consolas"/>
+          <w:sz w:val="24"/>
+          <w:szCs w:val="24"/>
+        </w:rPr>
+      </w:pPr>
+      <w:r>
+        <w:rPr>
+          <w:rFonts w:ascii="Consolas" w:hAnsi="Consolas"/>
+          <w:sz w:val="24"/>
+          <w:szCs w:val="24"/>
+          <w:highlight w:val="yellow"/>
+        </w:rPr>
+        <w:t xml:space="preserve">Firstly modify root component to show </w:t>
+      </w:r>
+      <w:proofErr w:type="spellStart"/>
+      <w:r>
+        <w:rPr>
+          <w:rFonts w:ascii="Consolas" w:hAnsi="Consolas"/>
+          <w:sz w:val="24"/>
+          <w:szCs w:val="24"/>
+          <w:highlight w:val="yellow"/>
+        </w:rPr>
+        <w:t>loginform</w:t>
+      </w:r>
+      <w:proofErr w:type="spellEnd"/>
+    </w:p>
+    <w:p>
+      <w:pPr>
+        <w:rPr>
+          <w:rFonts w:ascii="Consolas" w:hAnsi="Consolas"/>
+          <w:sz w:val="24"/>
+          <w:szCs w:val="24"/>
+        </w:rPr>
+      </w:pPr>
+      <w:r>
+        <w:rPr>
+          <w:rFonts w:ascii="Consolas" w:hAnsi="Consolas"/>
+          <w:noProof/>
+          <w:sz w:val="24"/>
+          <w:szCs w:val="24"/>
+        </w:rPr>
+        <w:drawing>
+          <wp:inline distT="0" distB="0" distL="0" distR="0">
+            <wp:extent cx="5727700" cy="3555365"/>
+            <wp:effectExtent l="19050" t="0" r="6350" b="0"/>
+            <wp:docPr id="130" name="Picture 4"/>
+            <wp:cNvGraphicFramePr>
+              <a:graphicFrameLocks xmlns:a="http://schemas.openxmlformats.org/drawingml/2006/main" noChangeAspect="1"/>
+            </wp:cNvGraphicFramePr>
+            <a:graphic xmlns:a="http://schemas.openxmlformats.org/drawingml/2006/main">
+              <a:graphicData uri="http://schemas.openxmlformats.org/drawingml/2006/picture">
+                <pic:pic xmlns:pic="http://schemas.openxmlformats.org/drawingml/2006/picture">
+                  <pic:nvPicPr>
+                    <pic:cNvPr id="0" name="Picture 4"/>
+                    <pic:cNvPicPr>
+                      <a:picLocks noChangeAspect="1" noChangeArrowheads="1"/>
+                    </pic:cNvPicPr>
+                  </pic:nvPicPr>
+                  <pic:blipFill>
+                    <a:blip r:embed="rId134"/>
+                    <a:srcRect/>
+                    <a:stretch>
+                      <a:fillRect/>
+                    </a:stretch>
+                  </pic:blipFill>
+                  <pic:spPr bwMode="auto">
+                    <a:xfrm>
+                      <a:off x="0" y="0"/>
+                      <a:ext cx="5727700" cy="3555365"/>
+                    </a:xfrm>
+                    <a:prstGeom prst="rect">
+                      <a:avLst/>
+                    </a:prstGeom>
+                    <a:noFill/>
+                    <a:ln w="9525">
+                      <a:noFill/>
+                      <a:miter lim="800000"/>
+                      <a:headEnd/>
+                      <a:tailEnd/>
+                    </a:ln>
+                  </pic:spPr>
+                </pic:pic>
+              </a:graphicData>
+            </a:graphic>
+          </wp:inline>
+        </w:drawing>
+      </w:r>
+    </w:p>
+    <w:p>
+      <w:pPr>
+        <w:rPr>
+          <w:rFonts w:ascii="Consolas" w:hAnsi="Consolas"/>
+          <w:sz w:val="24"/>
+          <w:szCs w:val="24"/>
+        </w:rPr>
+      </w:pPr>
+      <w:r>
+        <w:rPr>
+          <w:rFonts w:ascii="Consolas" w:hAnsi="Consolas"/>
+          <w:sz w:val="24"/>
+          <w:szCs w:val="24"/>
+          <w:highlight w:val="yellow"/>
+        </w:rPr>
+        <w:t>Let us hard code service to take dummy login details</w:t>
+      </w:r>
+    </w:p>
+    <w:p>
+      <w:pPr>
+        <w:rPr>
+          <w:rFonts w:ascii="Consolas" w:hAnsi="Consolas"/>
+          <w:sz w:val="24"/>
+          <w:szCs w:val="24"/>
+        </w:rPr>
+      </w:pPr>
+      <w:r>
+        <w:rPr>
+          <w:rFonts w:ascii="Consolas" w:hAnsi="Consolas"/>
+          <w:noProof/>
+          <w:sz w:val="24"/>
+          <w:szCs w:val="24"/>
+        </w:rPr>
+        <w:lastRenderedPageBreak/>
+        <w:drawing>
+          <wp:inline distT="0" distB="0" distL="0" distR="0">
+            <wp:extent cx="5727700" cy="4198620"/>
+            <wp:effectExtent l="19050" t="0" r="6350" b="0"/>
+            <wp:docPr id="129" name="Picture 3"/>
+            <wp:cNvGraphicFramePr>
+              <a:graphicFrameLocks xmlns:a="http://schemas.openxmlformats.org/drawingml/2006/main" noChangeAspect="1"/>
+            </wp:cNvGraphicFramePr>
+            <a:graphic xmlns:a="http://schemas.openxmlformats.org/drawingml/2006/main">
+              <a:graphicData uri="http://schemas.openxmlformats.org/drawingml/2006/picture">
+                <pic:pic xmlns:pic="http://schemas.openxmlformats.org/drawingml/2006/picture">
+                  <pic:nvPicPr>
+                    <pic:cNvPr id="0" name="Picture 3"/>
+                    <pic:cNvPicPr>
+                      <a:picLocks noChangeAspect="1" noChangeArrowheads="1"/>
+                    </pic:cNvPicPr>
+                  </pic:nvPicPr>
+                  <pic:blipFill>
+                    <a:blip r:embed="rId135"/>
+                    <a:srcRect/>
+                    <a:stretch>
+                      <a:fillRect/>
+                    </a:stretch>
+                  </pic:blipFill>
+                  <pic:spPr bwMode="auto">
+                    <a:xfrm>
+                      <a:off x="0" y="0"/>
+                      <a:ext cx="5727700" cy="4198620"/>
+                    </a:xfrm>
+                    <a:prstGeom prst="rect">
+                      <a:avLst/>
+                    </a:prstGeom>
+                    <a:noFill/>
+                    <a:ln w="9525">
+                      <a:noFill/>
+                      <a:miter lim="800000"/>
+                      <a:headEnd/>
+                      <a:tailEnd/>
+                    </a:ln>
+                  </pic:spPr>
+                </pic:pic>
+              </a:graphicData>
+            </a:graphic>
+          </wp:inline>
+        </w:drawing>
+      </w:r>
+    </w:p>
+    <w:p>
+      <w:pPr>
+        <w:rPr>
+          <w:rFonts w:ascii="Consolas" w:hAnsi="Consolas"/>
+          <w:sz w:val="24"/>
+          <w:szCs w:val="24"/>
+        </w:rPr>
+      </w:pPr>
+    </w:p>
+    <w:p>
+      <w:pPr>
+        <w:rPr>
+          <w:rFonts w:ascii="Consolas" w:hAnsi="Consolas"/>
+          <w:sz w:val="24"/>
+          <w:szCs w:val="24"/>
+        </w:rPr>
+      </w:pPr>
+    </w:p>
+    <w:p>
+      <w:pPr>
+        <w:rPr>
+          <w:rFonts w:ascii="Consolas" w:hAnsi="Consolas"/>
+          <w:sz w:val="24"/>
+          <w:szCs w:val="24"/>
+        </w:rPr>
+      </w:pPr>
+      <w:proofErr w:type="gramStart"/>
+      <w:r>
+        <w:rPr>
+          <w:rFonts w:ascii="Consolas" w:hAnsi="Consolas"/>
+          <w:sz w:val="24"/>
+          <w:szCs w:val="24"/>
+          <w:highlight w:val="yellow"/>
+        </w:rPr>
+        <w:t>login-</w:t>
+      </w:r>
+      <w:proofErr w:type="spellStart"/>
+      <w:r>
+        <w:rPr>
+          <w:rFonts w:ascii="Consolas" w:hAnsi="Consolas"/>
+          <w:sz w:val="24"/>
+          <w:szCs w:val="24"/>
+          <w:highlight w:val="yellow"/>
+        </w:rPr>
+        <w:t>form.component.ts</w:t>
+      </w:r>
+      <w:proofErr w:type="spellEnd"/>
+      <w:proofErr w:type="gramEnd"/>
+    </w:p>
+    <w:p>
+      <w:pPr>
+        <w:rPr>
+          <w:rFonts w:ascii="Consolas" w:hAnsi="Consolas"/>
+          <w:sz w:val="24"/>
+          <w:szCs w:val="24"/>
+        </w:rPr>
+      </w:pPr>
+      <w:r>
+        <w:rPr>
+          <w:rFonts w:ascii="Consolas" w:hAnsi="Consolas"/>
+          <w:noProof/>
+          <w:sz w:val="24"/>
+          <w:szCs w:val="24"/>
+        </w:rPr>
+        <w:lastRenderedPageBreak/>
+        <w:drawing>
+          <wp:inline distT="0" distB="0" distL="0" distR="0">
+            <wp:extent cx="5727700" cy="3803650"/>
+            <wp:effectExtent l="19050" t="0" r="6350" b="0"/>
+            <wp:docPr id="131" name="Picture 5"/>
+            <wp:cNvGraphicFramePr>
+              <a:graphicFrameLocks xmlns:a="http://schemas.openxmlformats.org/drawingml/2006/main" noChangeAspect="1"/>
+            </wp:cNvGraphicFramePr>
+            <a:graphic xmlns:a="http://schemas.openxmlformats.org/drawingml/2006/main">
+              <a:graphicData uri="http://schemas.openxmlformats.org/drawingml/2006/picture">
+                <pic:pic xmlns:pic="http://schemas.openxmlformats.org/drawingml/2006/picture">
+                  <pic:nvPicPr>
+                    <pic:cNvPr id="0" name="Picture 5"/>
+                    <pic:cNvPicPr>
+                      <a:picLocks noChangeAspect="1" noChangeArrowheads="1"/>
+                    </pic:cNvPicPr>
+                  </pic:nvPicPr>
+                  <pic:blipFill>
+                    <a:blip r:embed="rId136"/>
+                    <a:srcRect/>
+                    <a:stretch>
+                      <a:fillRect/>
+                    </a:stretch>
+                  </pic:blipFill>
+                  <pic:spPr bwMode="auto">
+                    <a:xfrm>
+                      <a:off x="0" y="0"/>
+                      <a:ext cx="5727700" cy="3803650"/>
+                    </a:xfrm>
+                    <a:prstGeom prst="rect">
+                      <a:avLst/>
+                    </a:prstGeom>
+                    <a:noFill/>
+                    <a:ln w="9525">
+                      <a:noFill/>
+                      <a:miter lim="800000"/>
+                      <a:headEnd/>
+                      <a:tailEnd/>
+                    </a:ln>
+                  </pic:spPr>
+                </pic:pic>
+              </a:graphicData>
+            </a:graphic>
+          </wp:inline>
+        </w:drawing>
+      </w:r>
+    </w:p>
+    <w:p>
+      <w:pPr>
+        <w:rPr>
+          <w:rFonts w:ascii="Consolas" w:hAnsi="Consolas"/>
+          <w:sz w:val="24"/>
+          <w:szCs w:val="24"/>
+        </w:rPr>
+      </w:pPr>
+      <w:r>
+        <w:rPr>
+          <w:rFonts w:ascii="Consolas" w:hAnsi="Consolas"/>
+          <w:sz w:val="24"/>
+          <w:szCs w:val="24"/>
+        </w:rPr>
+        <w:t>It takes id &amp; password &amp; calls the login and routes to success/</w:t>
+      </w:r>
+      <w:proofErr w:type="gramStart"/>
+      <w:r>
+        <w:rPr>
+          <w:rFonts w:ascii="Consolas" w:hAnsi="Consolas"/>
+          <w:sz w:val="24"/>
+          <w:szCs w:val="24"/>
+        </w:rPr>
+        <w:t>:</w:t>
+      </w:r>
+      <w:proofErr w:type="spellStart"/>
+      <w:r>
+        <w:rPr>
+          <w:rFonts w:ascii="Consolas" w:hAnsi="Consolas"/>
+          <w:sz w:val="24"/>
+          <w:szCs w:val="24"/>
+        </w:rPr>
+        <w:t>employeeId</w:t>
+      </w:r>
+      <w:proofErr w:type="spellEnd"/>
+      <w:proofErr w:type="gramEnd"/>
+      <w:r>
+        <w:rPr>
+          <w:rFonts w:ascii="Consolas" w:hAnsi="Consolas"/>
+          <w:sz w:val="24"/>
+          <w:szCs w:val="24"/>
+        </w:rPr>
+        <w:t xml:space="preserve"> or register</w:t>
+      </w:r>
+    </w:p>
+    <w:p>
+      <w:pPr>
+        <w:rPr>
+          <w:rFonts w:ascii="Consolas" w:hAnsi="Consolas"/>
+          <w:sz w:val="24"/>
+          <w:szCs w:val="24"/>
+        </w:rPr>
+      </w:pPr>
+      <w:r>
+        <w:rPr>
+          <w:rFonts w:ascii="Consolas" w:hAnsi="Consolas"/>
+          <w:sz w:val="24"/>
+          <w:szCs w:val="24"/>
+        </w:rPr>
+        <w:t xml:space="preserve">Now you can add login form in the </w:t>
+      </w:r>
+      <w:r>
+        <w:rPr>
+          <w:rFonts w:ascii="Consolas" w:hAnsi="Consolas"/>
+          <w:sz w:val="24"/>
+          <w:szCs w:val="24"/>
+          <w:highlight w:val="yellow"/>
+        </w:rPr>
+        <w:t>login-form.component.html</w:t>
+      </w:r>
+    </w:p>
+    <w:p>
+      <w:pPr>
+        <w:rPr>
+          <w:rFonts w:ascii="Consolas" w:hAnsi="Consolas"/>
+          <w:sz w:val="24"/>
+          <w:szCs w:val="24"/>
+        </w:rPr>
+      </w:pPr>
+      <w:r>
+        <w:rPr>
+          <w:rFonts w:ascii="Consolas" w:hAnsi="Consolas"/>
+          <w:noProof/>
+          <w:sz w:val="24"/>
+          <w:szCs w:val="24"/>
+        </w:rPr>
+        <w:drawing>
+          <wp:inline distT="0" distB="0" distL="0" distR="0">
+            <wp:extent cx="5720715" cy="2969895"/>
+            <wp:effectExtent l="19050" t="0" r="0" b="0"/>
+            <wp:docPr id="132" name="Picture 6"/>
+            <wp:cNvGraphicFramePr>
+              <a:graphicFrameLocks xmlns:a="http://schemas.openxmlformats.org/drawingml/2006/main" noChangeAspect="1"/>
+            </wp:cNvGraphicFramePr>
+            <a:graphic xmlns:a="http://schemas.openxmlformats.org/drawingml/2006/main">
+              <a:graphicData uri="http://schemas.openxmlformats.org/drawingml/2006/picture">
+                <pic:pic xmlns:pic="http://schemas.openxmlformats.org/drawingml/2006/picture">
+                  <pic:nvPicPr>
+                    <pic:cNvPr id="0" name="Picture 6"/>
+                    <pic:cNvPicPr>
+                      <a:picLocks noChangeAspect="1" noChangeArrowheads="1"/>
+                    </pic:cNvPicPr>
+                  </pic:nvPicPr>
+                  <pic:blipFill>
+                    <a:blip r:embed="rId137"/>
+                    <a:srcRect/>
+                    <a:stretch>
+                      <a:fillRect/>
+                    </a:stretch>
+                  </pic:blipFill>
+                  <pic:spPr bwMode="auto">
+                    <a:xfrm>
+                      <a:off x="0" y="0"/>
+                      <a:ext cx="5720715" cy="2969895"/>
+                    </a:xfrm>
+                    <a:prstGeom prst="rect">
+                      <a:avLst/>
+                    </a:prstGeom>
+                    <a:noFill/>
+                    <a:ln w="9525">
+                      <a:noFill/>
+                      <a:miter lim="800000"/>
+                      <a:headEnd/>
+                      <a:tailEnd/>
+                    </a:ln>
+                  </pic:spPr>
+                </pic:pic>
+              </a:graphicData>
+            </a:graphic>
+          </wp:inline>
+        </w:drawing>
+      </w:r>
+    </w:p>
+    <w:p>
+      <w:pPr>
+        <w:rPr>
+          <w:rFonts w:ascii="Consolas" w:hAnsi="Consolas"/>
+          <w:sz w:val="24"/>
+          <w:szCs w:val="24"/>
+        </w:rPr>
+      </w:pPr>
+      <w:r>
+        <w:rPr>
+          <w:rFonts w:ascii="Consolas" w:hAnsi="Consolas"/>
+          <w:sz w:val="24"/>
+          <w:szCs w:val="24"/>
+        </w:rPr>
+        <w:t>Now after successful login it takes you to success component, let us read the /success/</w:t>
+      </w:r>
+      <w:proofErr w:type="gramStart"/>
+      <w:r>
+        <w:rPr>
+          <w:rFonts w:ascii="Consolas" w:hAnsi="Consolas"/>
+          <w:sz w:val="24"/>
+          <w:szCs w:val="24"/>
+        </w:rPr>
+        <w:t>:</w:t>
+      </w:r>
+      <w:proofErr w:type="spellStart"/>
+      <w:r>
+        <w:rPr>
+          <w:rFonts w:ascii="Consolas" w:hAnsi="Consolas"/>
+          <w:sz w:val="24"/>
+          <w:szCs w:val="24"/>
+        </w:rPr>
+        <w:t>employeeId</w:t>
+      </w:r>
+      <w:proofErr w:type="spellEnd"/>
+      <w:proofErr w:type="gramEnd"/>
+      <w:r>
+        <w:rPr>
+          <w:rFonts w:ascii="Consolas" w:hAnsi="Consolas"/>
+          <w:sz w:val="24"/>
+          <w:szCs w:val="24"/>
+        </w:rPr>
+        <w:t xml:space="preserve"> path parameter</w:t>
+      </w:r>
+    </w:p>
+    <w:p>
+      <w:pPr>
+        <w:rPr>
+          <w:rFonts w:ascii="Consolas" w:hAnsi="Consolas"/>
+          <w:sz w:val="24"/>
+          <w:szCs w:val="24"/>
+        </w:rPr>
+      </w:pPr>
+    </w:p>
+    <w:p>
+      <w:pPr>
+        <w:rPr>
+          <w:rFonts w:ascii="Consolas" w:hAnsi="Consolas"/>
+          <w:sz w:val="24"/>
+          <w:szCs w:val="24"/>
+        </w:rPr>
+      </w:pPr>
+      <w:r>
+        <w:rPr>
+          <w:rFonts w:ascii="Consolas" w:hAnsi="Consolas"/>
+          <w:noProof/>
+          <w:sz w:val="24"/>
+          <w:szCs w:val="24"/>
+        </w:rPr>
+        <w:lastRenderedPageBreak/>
+        <w:drawing>
+          <wp:inline distT="0" distB="0" distL="0" distR="0">
+            <wp:extent cx="5727700" cy="3035935"/>
+            <wp:effectExtent l="19050" t="0" r="6350" b="0"/>
+            <wp:docPr id="133" name="Picture 7"/>
+            <wp:cNvGraphicFramePr>
+              <a:graphicFrameLocks xmlns:a="http://schemas.openxmlformats.org/drawingml/2006/main" noChangeAspect="1"/>
+            </wp:cNvGraphicFramePr>
+            <a:graphic xmlns:a="http://schemas.openxmlformats.org/drawingml/2006/main">
+              <a:graphicData uri="http://schemas.openxmlformats.org/drawingml/2006/picture">
+                <pic:pic xmlns:pic="http://schemas.openxmlformats.org/drawingml/2006/picture">
+                  <pic:nvPicPr>
+                    <pic:cNvPr id="0" name="Picture 7"/>
+                    <pic:cNvPicPr>
+                      <a:picLocks noChangeAspect="1" noChangeArrowheads="1"/>
+                    </pic:cNvPicPr>
+                  </pic:nvPicPr>
+                  <pic:blipFill>
+                    <a:blip r:embed="rId138"/>
+                    <a:srcRect/>
+                    <a:stretch>
+                      <a:fillRect/>
+                    </a:stretch>
+                  </pic:blipFill>
+                  <pic:spPr bwMode="auto">
+                    <a:xfrm>
+                      <a:off x="0" y="0"/>
+                      <a:ext cx="5727700" cy="3035935"/>
+                    </a:xfrm>
+                    <a:prstGeom prst="rect">
+                      <a:avLst/>
+                    </a:prstGeom>
+                    <a:noFill/>
+                    <a:ln w="9525">
+                      <a:noFill/>
+                      <a:miter lim="800000"/>
+                      <a:headEnd/>
+                      <a:tailEnd/>
+                    </a:ln>
+                  </pic:spPr>
+                </pic:pic>
+              </a:graphicData>
+            </a:graphic>
+          </wp:inline>
+        </w:drawing>
+      </w:r>
+    </w:p>
+    <w:p>
+      <w:pPr>
+        <w:rPr>
+          <w:rFonts w:ascii="Consolas" w:hAnsi="Consolas"/>
+          <w:sz w:val="24"/>
+          <w:szCs w:val="24"/>
+        </w:rPr>
+      </w:pPr>
+      <w:r>
+        <w:rPr>
+          <w:rFonts w:ascii="Consolas" w:hAnsi="Consolas"/>
+          <w:sz w:val="24"/>
+          <w:szCs w:val="24"/>
+          <w:highlight w:val="yellow"/>
+        </w:rPr>
+        <w:t>You can display id in the html</w:t>
+      </w:r>
+    </w:p>
+    <w:p>
+      <w:pPr>
+        <w:rPr>
+          <w:rFonts w:ascii="Consolas" w:hAnsi="Consolas"/>
+          <w:sz w:val="24"/>
+          <w:szCs w:val="24"/>
+        </w:rPr>
+      </w:pPr>
+      <w:r>
+        <w:rPr>
+          <w:rFonts w:ascii="Consolas" w:hAnsi="Consolas"/>
+          <w:noProof/>
+          <w:sz w:val="24"/>
+          <w:szCs w:val="24"/>
+        </w:rPr>
+        <w:drawing>
+          <wp:inline distT="0" distB="0" distL="0" distR="0">
+            <wp:extent cx="5727700" cy="1543685"/>
+            <wp:effectExtent l="19050" t="0" r="6350" b="0"/>
+            <wp:docPr id="134" name="Picture 8"/>
+            <wp:cNvGraphicFramePr>
+              <a:graphicFrameLocks xmlns:a="http://schemas.openxmlformats.org/drawingml/2006/main" noChangeAspect="1"/>
+            </wp:cNvGraphicFramePr>
+            <a:graphic xmlns:a="http://schemas.openxmlformats.org/drawingml/2006/main">
+              <a:graphicData uri="http://schemas.openxmlformats.org/drawingml/2006/picture">
+                <pic:pic xmlns:pic="http://schemas.openxmlformats.org/drawingml/2006/picture">
+                  <pic:nvPicPr>
+                    <pic:cNvPr id="0" name="Picture 8"/>
+                    <pic:cNvPicPr>
+                      <a:picLocks noChangeAspect="1" noChangeArrowheads="1"/>
+                    </pic:cNvPicPr>
+                  </pic:nvPicPr>
+                  <pic:blipFill>
+                    <a:blip r:embed="rId139"/>
+                    <a:srcRect/>
+                    <a:stretch>
+                      <a:fillRect/>
+                    </a:stretch>
+                  </pic:blipFill>
+                  <pic:spPr bwMode="auto">
+                    <a:xfrm>
+                      <a:off x="0" y="0"/>
+                      <a:ext cx="5727700" cy="1543685"/>
+                    </a:xfrm>
+                    <a:prstGeom prst="rect">
+                      <a:avLst/>
+                    </a:prstGeom>
+                    <a:noFill/>
+                    <a:ln w="9525">
+                      <a:noFill/>
+                      <a:miter lim="800000"/>
+                      <a:headEnd/>
+                      <a:tailEnd/>
+                    </a:ln>
+                  </pic:spPr>
+                </pic:pic>
+              </a:graphicData>
+            </a:graphic>
+          </wp:inline>
+        </w:drawing>
+      </w:r>
+    </w:p>
+    <w:p>
+      <w:pPr>
+        <w:rPr>
+          <w:rFonts w:ascii="Consolas" w:hAnsi="Consolas"/>
+          <w:sz w:val="24"/>
+          <w:szCs w:val="24"/>
+        </w:rPr>
+      </w:pPr>
+    </w:p>
+    <w:p>
+      <w:pPr>
+        <w:rPr>
+          <w:rFonts w:ascii="Consolas" w:hAnsi="Consolas"/>
+          <w:sz w:val="24"/>
+          <w:szCs w:val="24"/>
+        </w:rPr>
+      </w:pPr>
+      <w:r>
+        <w:rPr>
+          <w:rFonts w:ascii="Consolas" w:hAnsi="Consolas"/>
+          <w:sz w:val="24"/>
+          <w:szCs w:val="24"/>
+          <w:highlight w:val="yellow"/>
+        </w:rPr>
+        <w:t>Output:</w:t>
+      </w:r>
+    </w:p>
+    <w:p>
+      <w:pPr>
+        <w:rPr>
+          <w:rFonts w:ascii="Consolas" w:hAnsi="Consolas"/>
+          <w:sz w:val="24"/>
+          <w:szCs w:val="24"/>
+        </w:rPr>
+      </w:pPr>
+      <w:r>
+        <w:rPr>
+          <w:rFonts w:ascii="Consolas" w:hAnsi="Consolas"/>
+          <w:noProof/>
+          <w:sz w:val="24"/>
+          <w:szCs w:val="24"/>
+        </w:rPr>
+        <w:drawing>
+          <wp:inline distT="0" distB="0" distL="0" distR="0">
+            <wp:extent cx="5727700" cy="2275205"/>
+            <wp:effectExtent l="19050" t="0" r="6350" b="0"/>
+            <wp:docPr id="135" name="Picture 9"/>
+            <wp:cNvGraphicFramePr>
+              <a:graphicFrameLocks xmlns:a="http://schemas.openxmlformats.org/drawingml/2006/main" noChangeAspect="1"/>
+            </wp:cNvGraphicFramePr>
+            <a:graphic xmlns:a="http://schemas.openxmlformats.org/drawingml/2006/main">
+              <a:graphicData uri="http://schemas.openxmlformats.org/drawingml/2006/picture">
+                <pic:pic xmlns:pic="http://schemas.openxmlformats.org/drawingml/2006/picture">
+                  <pic:nvPicPr>
+                    <pic:cNvPr id="0" name="Picture 9"/>
+                    <pic:cNvPicPr>
+                      <a:picLocks noChangeAspect="1" noChangeArrowheads="1"/>
+                    </pic:cNvPicPr>
+                  </pic:nvPicPr>
+                  <pic:blipFill>
+                    <a:blip r:embed="rId140"/>
+                    <a:srcRect/>
+                    <a:stretch>
+                      <a:fillRect/>
+                    </a:stretch>
+                  </pic:blipFill>
+                  <pic:spPr bwMode="auto">
+                    <a:xfrm>
+                      <a:off x="0" y="0"/>
+                      <a:ext cx="5727700" cy="2275205"/>
+                    </a:xfrm>
+                    <a:prstGeom prst="rect">
+                      <a:avLst/>
+                    </a:prstGeom>
+                    <a:noFill/>
+                    <a:ln w="9525">
+                      <a:noFill/>
+                      <a:miter lim="800000"/>
+                      <a:headEnd/>
+                      <a:tailEnd/>
+                    </a:ln>
+                  </pic:spPr>
+                </pic:pic>
+              </a:graphicData>
+            </a:graphic>
+          </wp:inline>
+        </w:drawing>
+      </w:r>
+    </w:p>
+    <w:p>
+      <w:pPr>
+        <w:rPr>
+          <w:rFonts w:ascii="Consolas" w:hAnsi="Consolas"/>
+          <w:sz w:val="24"/>
+          <w:szCs w:val="24"/>
+        </w:rPr>
+      </w:pPr>
+    </w:p>
+    <w:p>
+      <w:pPr>
+        <w:rPr>
+          <w:rFonts w:ascii="Consolas" w:hAnsi="Consolas"/>
+          <w:sz w:val="24"/>
+          <w:szCs w:val="24"/>
+        </w:rPr>
+      </w:pPr>
+    </w:p>
+    <w:p>
+      <w:pPr>
+        <w:rPr>
+          <w:rFonts w:ascii="Consolas" w:hAnsi="Consolas"/>
+          <w:sz w:val="24"/>
+          <w:szCs w:val="24"/>
+        </w:rPr>
+      </w:pPr>
+    </w:p>
+    <w:p>
+      <w:pPr>
+        <w:rPr>
+          <w:rFonts w:ascii="Consolas" w:hAnsi="Consolas"/>
+          <w:sz w:val="24"/>
+          <w:szCs w:val="24"/>
+        </w:rPr>
+      </w:pPr>
+      <w:r>
+        <w:rPr>
+          <w:rFonts w:ascii="Consolas" w:hAnsi="Consolas"/>
+          <w:sz w:val="24"/>
+          <w:szCs w:val="24"/>
+          <w:highlight w:val="yellow"/>
+        </w:rPr>
+        <w:t>Accessing Spring REST API’s with Angular</w:t>
+      </w:r>
+    </w:p>
+    <w:p>
+      <w:pPr>
+        <w:rPr>
+          <w:rFonts w:ascii="Consolas" w:hAnsi="Consolas"/>
+          <w:sz w:val="24"/>
+          <w:szCs w:val="24"/>
+        </w:rPr>
+      </w:pPr>
+      <w:r>
+        <w:rPr>
+          <w:rFonts w:ascii="Consolas" w:hAnsi="Consolas"/>
+          <w:sz w:val="24"/>
+          <w:szCs w:val="24"/>
+          <w:highlight w:val="yellow"/>
+        </w:rPr>
+        <w:t>Existing Spring Service layer</w:t>
+      </w:r>
+    </w:p>
+    <w:p>
+      <w:pPr>
+        <w:rPr>
+          <w:rFonts w:ascii="Consolas" w:hAnsi="Consolas"/>
+          <w:sz w:val="24"/>
+          <w:szCs w:val="24"/>
+        </w:rPr>
+      </w:pPr>
+      <w:r>
+        <w:rPr>
+          <w:rFonts w:ascii="Consolas" w:hAnsi="Consolas"/>
+          <w:noProof/>
+          <w:sz w:val="24"/>
+          <w:szCs w:val="24"/>
+        </w:rPr>
+        <w:drawing>
+          <wp:inline distT="0" distB="0" distL="0" distR="0">
+            <wp:extent cx="5727700" cy="2801620"/>
+            <wp:effectExtent l="19050" t="0" r="6350" b="0"/>
+            <wp:docPr id="136" name="Picture 10"/>
+            <wp:cNvGraphicFramePr>
+              <a:graphicFrameLocks xmlns:a="http://schemas.openxmlformats.org/drawingml/2006/main" noChangeAspect="1"/>
+            </wp:cNvGraphicFramePr>
+            <a:graphic xmlns:a="http://schemas.openxmlformats.org/drawingml/2006/main">
+              <a:graphicData uri="http://schemas.openxmlformats.org/drawingml/2006/picture">
+                <pic:pic xmlns:pic="http://schemas.openxmlformats.org/drawingml/2006/picture">
+                  <pic:nvPicPr>
+                    <pic:cNvPr id="0" name="Picture 10"/>
+                    <pic:cNvPicPr>
+                      <a:picLocks noChangeAspect="1" noChangeArrowheads="1"/>
+                    </pic:cNvPicPr>
+                  </pic:nvPicPr>
+                  <pic:blipFill>
+                    <a:blip r:embed="rId141"/>
+                    <a:srcRect/>
+                    <a:stretch>
+                      <a:fillRect/>
+                    </a:stretch>
+                  </pic:blipFill>
+                  <pic:spPr bwMode="auto">
+                    <a:xfrm>
+                      <a:off x="0" y="0"/>
+                      <a:ext cx="5727700" cy="2801620"/>
+                    </a:xfrm>
+                    <a:prstGeom prst="rect">
+                      <a:avLst/>
+                    </a:prstGeom>
+                    <a:noFill/>
+                    <a:ln w="9525">
+                      <a:noFill/>
+                      <a:miter lim="800000"/>
+                      <a:headEnd/>
+                      <a:tailEnd/>
+                    </a:ln>
+                  </pic:spPr>
+                </pic:pic>
+              </a:graphicData>
+            </a:graphic>
+          </wp:inline>
+        </w:drawing>
+      </w:r>
+    </w:p>
+    <w:p>
+      <w:pPr>
+        <w:rPr>
+          <w:rFonts w:ascii="Consolas" w:hAnsi="Consolas"/>
+          <w:sz w:val="24"/>
+          <w:szCs w:val="24"/>
+        </w:rPr>
+      </w:pPr>
+      <w:r>
+        <w:rPr>
+          <w:rFonts w:ascii="Consolas" w:hAnsi="Consolas"/>
+          <w:sz w:val="24"/>
+          <w:szCs w:val="24"/>
+          <w:highlight w:val="yellow"/>
+        </w:rPr>
+        <w:t>Now you must create a REST end point in the spring</w:t>
+      </w:r>
+    </w:p>
+    <w:p>
+      <w:pPr>
+        <w:rPr>
+          <w:rFonts w:ascii="Consolas" w:hAnsi="Consolas"/>
+          <w:sz w:val="24"/>
+          <w:szCs w:val="24"/>
+        </w:rPr>
+      </w:pPr>
+      <w:r>
+        <w:rPr>
+          <w:rFonts w:ascii="Consolas" w:hAnsi="Consolas"/>
+          <w:noProof/>
+          <w:sz w:val="24"/>
+          <w:szCs w:val="24"/>
+        </w:rPr>
+        <w:drawing>
+          <wp:inline distT="0" distB="0" distL="0" distR="0">
+            <wp:extent cx="5727700" cy="1989455"/>
+            <wp:effectExtent l="19050" t="0" r="6350" b="0"/>
+            <wp:docPr id="138" name="Picture 12"/>
+            <wp:cNvGraphicFramePr>
+              <a:graphicFrameLocks xmlns:a="http://schemas.openxmlformats.org/drawingml/2006/main" noChangeAspect="1"/>
+            </wp:cNvGraphicFramePr>
+            <a:graphic xmlns:a="http://schemas.openxmlformats.org/drawingml/2006/main">
+              <a:graphicData uri="http://schemas.openxmlformats.org/drawingml/2006/picture">
+                <pic:pic xmlns:pic="http://schemas.openxmlformats.org/drawingml/2006/picture">
+                  <pic:nvPicPr>
+                    <pic:cNvPr id="0" name="Picture 12"/>
+                    <pic:cNvPicPr>
+                      <a:picLocks noChangeAspect="1" noChangeArrowheads="1"/>
+                    </pic:cNvPicPr>
+                  </pic:nvPicPr>
+                  <pic:blipFill>
+                    <a:blip r:embed="rId142"/>
+                    <a:srcRect/>
+                    <a:stretch>
+                      <a:fillRect/>
+                    </a:stretch>
+                  </pic:blipFill>
+                  <pic:spPr bwMode="auto">
+                    <a:xfrm>
+                      <a:off x="0" y="0"/>
+                      <a:ext cx="5727700" cy="1989455"/>
+                    </a:xfrm>
+                    <a:prstGeom prst="rect">
+                      <a:avLst/>
+                    </a:prstGeom>
+                    <a:noFill/>
+                    <a:ln w="9525">
+                      <a:noFill/>
+                      <a:miter lim="800000"/>
+                      <a:headEnd/>
+                      <a:tailEnd/>
+                    </a:ln>
+                  </pic:spPr>
+                </pic:pic>
+              </a:graphicData>
+            </a:graphic>
+          </wp:inline>
+        </w:drawing>
+      </w:r>
+    </w:p>
+    <w:p>
+      <w:pPr>
+        <w:rPr>
+          <w:rFonts w:ascii="Consolas" w:hAnsi="Consolas"/>
+          <w:sz w:val="24"/>
+          <w:szCs w:val="24"/>
+        </w:rPr>
+      </w:pPr>
+      <w:r>
+        <w:rPr>
+          <w:rFonts w:ascii="Consolas" w:hAnsi="Consolas"/>
+          <w:sz w:val="24"/>
+          <w:szCs w:val="24"/>
+        </w:rPr>
+        <w:t xml:space="preserve">Modify the pom.xml to have Jackson library: this takes care of converting java to </w:t>
+      </w:r>
+      <w:proofErr w:type="spellStart"/>
+      <w:r>
+        <w:rPr>
+          <w:rFonts w:ascii="Consolas" w:hAnsi="Consolas"/>
+          <w:sz w:val="24"/>
+          <w:szCs w:val="24"/>
+        </w:rPr>
+        <w:t>json</w:t>
+      </w:r>
+      <w:proofErr w:type="spellEnd"/>
+      <w:r>
+        <w:rPr>
+          <w:rFonts w:ascii="Consolas" w:hAnsi="Consolas"/>
+          <w:sz w:val="24"/>
+          <w:szCs w:val="24"/>
+        </w:rPr>
+        <w:t xml:space="preserve"> and vice versa</w:t>
+      </w:r>
+    </w:p>
+    <w:p>
+      <w:pPr>
+        <w:rPr>
+          <w:rFonts w:ascii="Consolas" w:hAnsi="Consolas"/>
+          <w:sz w:val="24"/>
+          <w:szCs w:val="24"/>
+        </w:rPr>
+      </w:pPr>
+      <w:r>
+        <w:rPr>
+          <w:rFonts w:ascii="Consolas" w:hAnsi="Consolas"/>
+          <w:noProof/>
+          <w:sz w:val="24"/>
+          <w:szCs w:val="24"/>
+        </w:rPr>
+        <w:drawing>
+          <wp:inline distT="0" distB="0" distL="0" distR="0">
+            <wp:extent cx="5720715" cy="1016635"/>
+            <wp:effectExtent l="19050" t="0" r="0" b="0"/>
+            <wp:docPr id="142" name="Picture 16"/>
+            <wp:cNvGraphicFramePr>
+              <a:graphicFrameLocks xmlns:a="http://schemas.openxmlformats.org/drawingml/2006/main" noChangeAspect="1"/>
+            </wp:cNvGraphicFramePr>
+            <a:graphic xmlns:a="http://schemas.openxmlformats.org/drawingml/2006/main">
+              <a:graphicData uri="http://schemas.openxmlformats.org/drawingml/2006/picture">
+                <pic:pic xmlns:pic="http://schemas.openxmlformats.org/drawingml/2006/picture">
+                  <pic:nvPicPr>
+                    <pic:cNvPr id="0" name="Picture 16"/>
+                    <pic:cNvPicPr>
+                      <a:picLocks noChangeAspect="1" noChangeArrowheads="1"/>
+                    </pic:cNvPicPr>
+                  </pic:nvPicPr>
+                  <pic:blipFill>
+                    <a:blip r:embed="rId143"/>
+                    <a:srcRect/>
+                    <a:stretch>
+                      <a:fillRect/>
+                    </a:stretch>
+                  </pic:blipFill>
+                  <pic:spPr bwMode="auto">
+                    <a:xfrm>
+                      <a:off x="0" y="0"/>
+                      <a:ext cx="5720715" cy="1016635"/>
+                    </a:xfrm>
+                    <a:prstGeom prst="rect">
+                      <a:avLst/>
+                    </a:prstGeom>
+                    <a:noFill/>
+                    <a:ln w="9525">
+                      <a:noFill/>
+                      <a:miter lim="800000"/>
+                      <a:headEnd/>
+                      <a:tailEnd/>
+                    </a:ln>
+                  </pic:spPr>
+                </pic:pic>
+              </a:graphicData>
+            </a:graphic>
+          </wp:inline>
+        </w:drawing>
+      </w:r>
+    </w:p>
+    <w:p>
+      <w:pPr>
+        <w:rPr>
+          <w:rFonts w:ascii="Consolas" w:hAnsi="Consolas"/>
+          <w:sz w:val="24"/>
+          <w:szCs w:val="24"/>
+        </w:rPr>
+      </w:pPr>
+    </w:p>
+    <w:p>
+      <w:pPr>
+        <w:rPr>
+          <w:rFonts w:ascii="Consolas" w:hAnsi="Consolas"/>
+          <w:sz w:val="24"/>
+          <w:szCs w:val="24"/>
+        </w:rPr>
+      </w:pPr>
+    </w:p>
+    <w:p>
+      <w:pPr>
+        <w:rPr>
+          <w:rFonts w:ascii="Consolas" w:hAnsi="Consolas"/>
+          <w:sz w:val="24"/>
+          <w:szCs w:val="24"/>
+        </w:rPr>
+      </w:pPr>
+      <w:r>
+        <w:rPr>
+          <w:rFonts w:ascii="Consolas" w:hAnsi="Consolas"/>
+          <w:sz w:val="24"/>
+          <w:szCs w:val="24"/>
+          <w:highlight w:val="yellow"/>
+        </w:rPr>
+        <w:lastRenderedPageBreak/>
+        <w:t>Now angular can send the id &amp; name to the spring rest</w:t>
+      </w:r>
+    </w:p>
+    <w:p>
+      <w:pPr>
+        <w:rPr>
+          <w:rFonts w:ascii="Consolas" w:hAnsi="Consolas"/>
+          <w:sz w:val="24"/>
+          <w:szCs w:val="24"/>
+        </w:rPr>
+      </w:pPr>
+      <w:proofErr w:type="spellStart"/>
+      <w:r>
+        <w:rPr>
+          <w:rFonts w:ascii="Consolas" w:hAnsi="Consolas"/>
+          <w:sz w:val="24"/>
+          <w:szCs w:val="24"/>
+          <w:highlight w:val="yellow"/>
+        </w:rPr>
+        <w:t>employee.service.ts</w:t>
+      </w:r>
+      <w:proofErr w:type="spellEnd"/>
+    </w:p>
+    <w:p>
+      <w:pPr>
+        <w:rPr>
+          <w:rFonts w:ascii="Consolas" w:hAnsi="Consolas"/>
+          <w:sz w:val="24"/>
+          <w:szCs w:val="24"/>
+        </w:rPr>
+      </w:pPr>
+      <w:r>
+        <w:rPr>
+          <w:rFonts w:ascii="Consolas" w:hAnsi="Consolas"/>
+          <w:noProof/>
+          <w:sz w:val="24"/>
+          <w:szCs w:val="24"/>
+        </w:rPr>
+        <w:drawing>
+          <wp:inline distT="0" distB="0" distL="0" distR="0">
+            <wp:extent cx="5727700" cy="2670175"/>
+            <wp:effectExtent l="19050" t="0" r="6350" b="0"/>
+            <wp:docPr id="139" name="Picture 13"/>
+            <wp:cNvGraphicFramePr>
+              <a:graphicFrameLocks xmlns:a="http://schemas.openxmlformats.org/drawingml/2006/main" noChangeAspect="1"/>
+            </wp:cNvGraphicFramePr>
+            <a:graphic xmlns:a="http://schemas.openxmlformats.org/drawingml/2006/main">
+              <a:graphicData uri="http://schemas.openxmlformats.org/drawingml/2006/picture">
+                <pic:pic xmlns:pic="http://schemas.openxmlformats.org/drawingml/2006/picture">
+                  <pic:nvPicPr>
+                    <pic:cNvPr id="0" name="Picture 13"/>
+                    <pic:cNvPicPr>
+                      <a:picLocks noChangeAspect="1" noChangeArrowheads="1"/>
+                    </pic:cNvPicPr>
+                  </pic:nvPicPr>
+                  <pic:blipFill>
+                    <a:blip r:embed="rId144"/>
+                    <a:srcRect/>
+                    <a:stretch>
+                      <a:fillRect/>
+                    </a:stretch>
+                  </pic:blipFill>
+                  <pic:spPr bwMode="auto">
+                    <a:xfrm>
+                      <a:off x="0" y="0"/>
+                      <a:ext cx="5727700" cy="2670175"/>
+                    </a:xfrm>
+                    <a:prstGeom prst="rect">
+                      <a:avLst/>
+                    </a:prstGeom>
+                    <a:noFill/>
+                    <a:ln w="9525">
+                      <a:noFill/>
+                      <a:miter lim="800000"/>
+                      <a:headEnd/>
+                      <a:tailEnd/>
+                    </a:ln>
+                  </pic:spPr>
+                </pic:pic>
+              </a:graphicData>
+            </a:graphic>
+          </wp:inline>
+        </w:drawing>
+      </w:r>
+    </w:p>
+    <w:p>
+      <w:pPr>
+        <w:rPr>
+          <w:rFonts w:ascii="Consolas" w:hAnsi="Consolas"/>
+          <w:sz w:val="24"/>
+          <w:szCs w:val="24"/>
+        </w:rPr>
+      </w:pPr>
+      <w:r>
+        <w:rPr>
+          <w:rFonts w:ascii="Consolas" w:hAnsi="Consolas"/>
+          <w:sz w:val="24"/>
+          <w:szCs w:val="24"/>
+          <w:highlight w:val="yellow"/>
+        </w:rPr>
+        <w:t xml:space="preserve">Modify the </w:t>
+      </w:r>
+      <w:proofErr w:type="spellStart"/>
+      <w:r>
+        <w:rPr>
+          <w:rFonts w:ascii="Consolas" w:hAnsi="Consolas"/>
+          <w:sz w:val="24"/>
+          <w:szCs w:val="24"/>
+          <w:highlight w:val="yellow"/>
+        </w:rPr>
+        <w:t>login.component.ts</w:t>
+      </w:r>
+      <w:proofErr w:type="spellEnd"/>
+    </w:p>
+    <w:p>
+      <w:pPr>
+        <w:rPr>
+          <w:rFonts w:ascii="Consolas" w:hAnsi="Consolas"/>
+          <w:sz w:val="24"/>
+          <w:szCs w:val="24"/>
+        </w:rPr>
+      </w:pPr>
+      <w:r>
+        <w:rPr>
+          <w:rFonts w:ascii="Consolas" w:hAnsi="Consolas"/>
+          <w:noProof/>
+          <w:sz w:val="24"/>
+          <w:szCs w:val="24"/>
+        </w:rPr>
+        <w:drawing>
+          <wp:inline distT="0" distB="0" distL="0" distR="0">
+            <wp:extent cx="5727700" cy="4074795"/>
+            <wp:effectExtent l="19050" t="0" r="6350" b="0"/>
+            <wp:docPr id="140" name="Picture 14"/>
+            <wp:cNvGraphicFramePr>
+              <a:graphicFrameLocks xmlns:a="http://schemas.openxmlformats.org/drawingml/2006/main" noChangeAspect="1"/>
+            </wp:cNvGraphicFramePr>
+            <a:graphic xmlns:a="http://schemas.openxmlformats.org/drawingml/2006/main">
+              <a:graphicData uri="http://schemas.openxmlformats.org/drawingml/2006/picture">
+                <pic:pic xmlns:pic="http://schemas.openxmlformats.org/drawingml/2006/picture">
+                  <pic:nvPicPr>
+                    <pic:cNvPr id="0" name="Picture 14"/>
+                    <pic:cNvPicPr>
+                      <a:picLocks noChangeAspect="1" noChangeArrowheads="1"/>
+                    </pic:cNvPicPr>
+                  </pic:nvPicPr>
+                  <pic:blipFill>
+                    <a:blip r:embed="rId145"/>
+                    <a:srcRect/>
+                    <a:stretch>
+                      <a:fillRect/>
+                    </a:stretch>
+                  </pic:blipFill>
+                  <pic:spPr bwMode="auto">
+                    <a:xfrm>
+                      <a:off x="0" y="0"/>
+                      <a:ext cx="5727700" cy="4074795"/>
+                    </a:xfrm>
+                    <a:prstGeom prst="rect">
+                      <a:avLst/>
+                    </a:prstGeom>
+                    <a:noFill/>
+                    <a:ln w="9525">
+                      <a:noFill/>
+                      <a:miter lim="800000"/>
+                      <a:headEnd/>
+                      <a:tailEnd/>
+                    </a:ln>
+                  </pic:spPr>
+                </pic:pic>
+              </a:graphicData>
+            </a:graphic>
+          </wp:inline>
+        </w:drawing>
+      </w:r>
+    </w:p>
+    <w:p>
+      <w:pPr>
+        <w:rPr>
+          <w:rFonts w:ascii="Consolas" w:hAnsi="Consolas"/>
+          <w:sz w:val="24"/>
+          <w:szCs w:val="24"/>
+        </w:rPr>
+      </w:pPr>
+      <w:r>
+        <w:rPr>
+          <w:rFonts w:ascii="Consolas" w:hAnsi="Consolas"/>
+          <w:sz w:val="24"/>
+          <w:szCs w:val="24"/>
+          <w:highlight w:val="yellow"/>
+        </w:rPr>
+        <w:t>No changes in other files</w:t>
+      </w:r>
+    </w:p>
+    <w:p>
+      <w:pPr>
+        <w:rPr>
+          <w:rFonts w:ascii="Consolas" w:hAnsi="Consolas"/>
+          <w:sz w:val="24"/>
+          <w:szCs w:val="24"/>
+        </w:rPr>
+      </w:pPr>
+      <w:r>
+        <w:rPr>
+          <w:rFonts w:ascii="Consolas" w:hAnsi="Consolas"/>
+          <w:sz w:val="24"/>
+          <w:szCs w:val="24"/>
+          <w:highlight w:val="yellow"/>
+        </w:rPr>
+        <w:t>Output:</w:t>
+      </w:r>
+    </w:p>
+    <w:p>
+      <w:pPr>
+        <w:rPr>
+          <w:rFonts w:ascii="Consolas" w:hAnsi="Consolas"/>
+          <w:sz w:val="24"/>
+          <w:szCs w:val="24"/>
+        </w:rPr>
+      </w:pPr>
+      <w:r>
+        <w:rPr>
+          <w:rFonts w:ascii="Consolas" w:hAnsi="Consolas"/>
+          <w:noProof/>
+          <w:sz w:val="24"/>
+          <w:szCs w:val="24"/>
+        </w:rPr>
+        <w:lastRenderedPageBreak/>
+        <w:drawing>
+          <wp:inline distT="0" distB="0" distL="0" distR="0">
+            <wp:extent cx="5727700" cy="1916430"/>
+            <wp:effectExtent l="19050" t="0" r="6350" b="0"/>
+            <wp:docPr id="141" name="Picture 15"/>
+            <wp:cNvGraphicFramePr>
+              <a:graphicFrameLocks xmlns:a="http://schemas.openxmlformats.org/drawingml/2006/main" noChangeAspect="1"/>
+            </wp:cNvGraphicFramePr>
+            <a:graphic xmlns:a="http://schemas.openxmlformats.org/drawingml/2006/main">
+              <a:graphicData uri="http://schemas.openxmlformats.org/drawingml/2006/picture">
+                <pic:pic xmlns:pic="http://schemas.openxmlformats.org/drawingml/2006/picture">
+                  <pic:nvPicPr>
+                    <pic:cNvPr id="0" name="Picture 15"/>
+                    <pic:cNvPicPr>
+                      <a:picLocks noChangeAspect="1" noChangeArrowheads="1"/>
+                    </pic:cNvPicPr>
+                  </pic:nvPicPr>
+                  <pic:blipFill>
+                    <a:blip r:embed="rId146"/>
+                    <a:srcRect/>
+                    <a:stretch>
+                      <a:fillRect/>
+                    </a:stretch>
+                  </pic:blipFill>
+                  <pic:spPr bwMode="auto">
+                    <a:xfrm>
+                      <a:off x="0" y="0"/>
+                      <a:ext cx="5727700" cy="1916430"/>
+                    </a:xfrm>
+                    <a:prstGeom prst="rect">
+                      <a:avLst/>
+                    </a:prstGeom>
+                    <a:noFill/>
+                    <a:ln w="9525">
+                      <a:noFill/>
+                      <a:miter lim="800000"/>
+                      <a:headEnd/>
+                      <a:tailEnd/>
+                    </a:ln>
+                  </pic:spPr>
+                </pic:pic>
+              </a:graphicData>
+            </a:graphic>
+          </wp:inline>
+        </w:drawing>
+      </w:r>
+    </w:p>
+    <w:p>
+      <w:pPr>
+        <w:rPr>
+          <w:rFonts w:ascii="Consolas" w:hAnsi="Consolas"/>
+          <w:sz w:val="24"/>
+          <w:szCs w:val="24"/>
+        </w:rPr>
+      </w:pPr>
+    </w:p>
+    <w:p>
+      <w:pPr>
+        <w:rPr>
+          <w:rFonts w:ascii="Consolas" w:hAnsi="Consolas"/>
+          <w:sz w:val="24"/>
+          <w:szCs w:val="24"/>
+        </w:rPr>
+      </w:pPr>
+      <w:r>
+        <w:rPr>
+          <w:rFonts w:ascii="Consolas" w:hAnsi="Consolas"/>
+          <w:sz w:val="24"/>
+          <w:szCs w:val="24"/>
+          <w:highlight w:val="yellow"/>
+        </w:rPr>
+        <w:t>How to access all employees from the backend through angular</w:t>
+      </w:r>
+    </w:p>
+    <w:p>
+      <w:pPr>
+        <w:rPr>
+          <w:rFonts w:ascii="Consolas" w:hAnsi="Consolas"/>
+          <w:sz w:val="24"/>
+          <w:szCs w:val="24"/>
+        </w:rPr>
+      </w:pPr>
+      <w:r>
+        <w:rPr>
+          <w:rFonts w:ascii="Consolas" w:hAnsi="Consolas"/>
+          <w:sz w:val="24"/>
+          <w:szCs w:val="24"/>
+        </w:rPr>
+        <w:t>Call the method present in spring service to get all employees</w:t>
+      </w:r>
+    </w:p>
+    <w:p>
+      <w:pPr>
+        <w:rPr>
+          <w:rFonts w:ascii="Consolas" w:hAnsi="Consolas"/>
+          <w:sz w:val="24"/>
+          <w:szCs w:val="24"/>
+        </w:rPr>
+      </w:pPr>
+      <w:r>
+        <w:rPr>
+          <w:rFonts w:ascii="Consolas" w:hAnsi="Consolas"/>
+          <w:noProof/>
+          <w:sz w:val="24"/>
+          <w:szCs w:val="24"/>
+        </w:rPr>
+        <w:drawing>
+          <wp:inline distT="0" distB="0" distL="0" distR="0">
+            <wp:extent cx="5727700" cy="2113915"/>
+            <wp:effectExtent l="19050" t="0" r="6350" b="0"/>
+            <wp:docPr id="143" name="Picture 17"/>
+            <wp:cNvGraphicFramePr>
+              <a:graphicFrameLocks xmlns:a="http://schemas.openxmlformats.org/drawingml/2006/main" noChangeAspect="1"/>
+            </wp:cNvGraphicFramePr>
+            <a:graphic xmlns:a="http://schemas.openxmlformats.org/drawingml/2006/main">
+              <a:graphicData uri="http://schemas.openxmlformats.org/drawingml/2006/picture">
+                <pic:pic xmlns:pic="http://schemas.openxmlformats.org/drawingml/2006/picture">
+                  <pic:nvPicPr>
+                    <pic:cNvPr id="0" name="Picture 17"/>
+                    <pic:cNvPicPr>
+                      <a:picLocks noChangeAspect="1" noChangeArrowheads="1"/>
+                    </pic:cNvPicPr>
+                  </pic:nvPicPr>
+                  <pic:blipFill>
+                    <a:blip r:embed="rId147"/>
+                    <a:srcRect/>
+                    <a:stretch>
+                      <a:fillRect/>
+                    </a:stretch>
+                  </pic:blipFill>
+                  <pic:spPr bwMode="auto">
+                    <a:xfrm>
+                      <a:off x="0" y="0"/>
+                      <a:ext cx="5727700" cy="2113915"/>
+                    </a:xfrm>
+                    <a:prstGeom prst="rect">
+                      <a:avLst/>
+                    </a:prstGeom>
+                    <a:noFill/>
+                    <a:ln w="9525">
+                      <a:noFill/>
+                      <a:miter lim="800000"/>
+                      <a:headEnd/>
+                      <a:tailEnd/>
+                    </a:ln>
+                  </pic:spPr>
+                </pic:pic>
+              </a:graphicData>
+            </a:graphic>
+          </wp:inline>
+        </w:drawing>
+      </w:r>
+    </w:p>
+    <w:p>
+      <w:pPr>
+        <w:rPr>
+          <w:rFonts w:ascii="Consolas" w:hAnsi="Consolas"/>
+          <w:sz w:val="24"/>
+          <w:szCs w:val="24"/>
+        </w:rPr>
+      </w:pPr>
+      <w:r>
+        <w:rPr>
+          <w:rFonts w:ascii="Consolas" w:hAnsi="Consolas"/>
+          <w:sz w:val="24"/>
+          <w:szCs w:val="24"/>
+        </w:rPr>
+        <w:t>Now from angular you need to send request to /</w:t>
+      </w:r>
+      <w:proofErr w:type="spellStart"/>
+      <w:r>
+        <w:rPr>
+          <w:rFonts w:ascii="Consolas" w:hAnsi="Consolas"/>
+          <w:sz w:val="24"/>
+          <w:szCs w:val="24"/>
+        </w:rPr>
+        <w:t>api</w:t>
+      </w:r>
+      <w:proofErr w:type="spellEnd"/>
+      <w:r>
+        <w:rPr>
+          <w:rFonts w:ascii="Consolas" w:hAnsi="Consolas"/>
+          <w:sz w:val="24"/>
+          <w:szCs w:val="24"/>
+        </w:rPr>
+        <w:t>/</w:t>
+      </w:r>
+      <w:r>
+        <w:rPr>
+          <w:rFonts w:ascii="Consolas" w:hAnsi="Consolas"/>
+          <w:sz w:val="24"/>
+          <w:szCs w:val="24"/>
+        </w:rPr>
+        <w:t>employees</w:t>
+      </w:r>
+    </w:p>
+    <w:p>
+      <w:pPr>
+        <w:rPr>
+          <w:rFonts w:ascii="Consolas" w:hAnsi="Consolas"/>
+          <w:sz w:val="24"/>
+          <w:szCs w:val="24"/>
+        </w:rPr>
+      </w:pPr>
+      <w:proofErr w:type="spellStart"/>
+      <w:r>
+        <w:rPr>
+          <w:rFonts w:ascii="Consolas" w:hAnsi="Consolas"/>
+          <w:sz w:val="24"/>
+          <w:szCs w:val="24"/>
+          <w:highlight w:val="yellow"/>
+        </w:rPr>
+        <w:t>employee.service.ts</w:t>
+      </w:r>
+      <w:proofErr w:type="spellEnd"/>
+    </w:p>
+    <w:p>
+      <w:pPr>
+        <w:rPr>
+          <w:rFonts w:ascii="Consolas" w:hAnsi="Consolas"/>
+          <w:sz w:val="24"/>
+          <w:szCs w:val="24"/>
+        </w:rPr>
+      </w:pPr>
+      <w:r>
+        <w:rPr>
+          <w:rFonts w:ascii="Consolas" w:hAnsi="Consolas"/>
+          <w:noProof/>
+          <w:sz w:val="24"/>
+          <w:szCs w:val="24"/>
+        </w:rPr>
+        <w:lastRenderedPageBreak/>
+        <w:drawing>
+          <wp:inline distT="0" distB="0" distL="0" distR="0">
+            <wp:extent cx="5727700" cy="3321050"/>
+            <wp:effectExtent l="19050" t="0" r="6350" b="0"/>
+            <wp:docPr id="144" name="Picture 18"/>
+            <wp:cNvGraphicFramePr>
+              <a:graphicFrameLocks xmlns:a="http://schemas.openxmlformats.org/drawingml/2006/main" noChangeAspect="1"/>
+            </wp:cNvGraphicFramePr>
+            <a:graphic xmlns:a="http://schemas.openxmlformats.org/drawingml/2006/main">
+              <a:graphicData uri="http://schemas.openxmlformats.org/drawingml/2006/picture">
+                <pic:pic xmlns:pic="http://schemas.openxmlformats.org/drawingml/2006/picture">
+                  <pic:nvPicPr>
+                    <pic:cNvPr id="0" name="Picture 18"/>
+                    <pic:cNvPicPr>
+                      <a:picLocks noChangeAspect="1" noChangeArrowheads="1"/>
+                    </pic:cNvPicPr>
+                  </pic:nvPicPr>
+                  <pic:blipFill>
+                    <a:blip r:embed="rId148"/>
+                    <a:srcRect/>
+                    <a:stretch>
+                      <a:fillRect/>
+                    </a:stretch>
+                  </pic:blipFill>
+                  <pic:spPr bwMode="auto">
+                    <a:xfrm>
+                      <a:off x="0" y="0"/>
+                      <a:ext cx="5727700" cy="3321050"/>
+                    </a:xfrm>
+                    <a:prstGeom prst="rect">
+                      <a:avLst/>
+                    </a:prstGeom>
+                    <a:noFill/>
+                    <a:ln w="9525">
+                      <a:noFill/>
+                      <a:miter lim="800000"/>
+                      <a:headEnd/>
+                      <a:tailEnd/>
+                    </a:ln>
+                  </pic:spPr>
+                </pic:pic>
+              </a:graphicData>
+            </a:graphic>
+          </wp:inline>
+        </w:drawing>
+      </w:r>
+    </w:p>
+    <w:p>
+      <w:pPr>
+        <w:rPr>
+          <w:rFonts w:ascii="Consolas" w:hAnsi="Consolas"/>
+          <w:sz w:val="24"/>
+          <w:szCs w:val="24"/>
+        </w:rPr>
+      </w:pPr>
+      <w:r>
+        <w:rPr>
+          <w:rFonts w:ascii="Consolas" w:hAnsi="Consolas"/>
+          <w:sz w:val="24"/>
+          <w:szCs w:val="24"/>
+        </w:rPr>
+        <w:t>Now employee-</w:t>
+      </w:r>
+      <w:proofErr w:type="spellStart"/>
+      <w:r>
+        <w:rPr>
+          <w:rFonts w:ascii="Consolas" w:hAnsi="Consolas"/>
+          <w:sz w:val="24"/>
+          <w:szCs w:val="24"/>
+        </w:rPr>
+        <w:t>details.component</w:t>
+      </w:r>
+      <w:proofErr w:type="spellEnd"/>
+      <w:r>
+        <w:rPr>
+          <w:rFonts w:ascii="Consolas" w:hAnsi="Consolas"/>
+          <w:sz w:val="24"/>
+          <w:szCs w:val="24"/>
+        </w:rPr>
+        <w:t xml:space="preserve"> can call </w:t>
+      </w:r>
+      <w:proofErr w:type="spellStart"/>
+      <w:proofErr w:type="gramStart"/>
+      <w:r>
+        <w:rPr>
+          <w:rFonts w:ascii="Consolas" w:hAnsi="Consolas"/>
+          <w:sz w:val="24"/>
+          <w:szCs w:val="24"/>
+        </w:rPr>
+        <w:t>fetchEmployees</w:t>
+      </w:r>
+      <w:proofErr w:type="spellEnd"/>
+      <w:r>
+        <w:rPr>
+          <w:rFonts w:ascii="Consolas" w:hAnsi="Consolas"/>
+          <w:sz w:val="24"/>
+          <w:szCs w:val="24"/>
+        </w:rPr>
+        <w:t>(</w:t>
+      </w:r>
+      <w:proofErr w:type="gramEnd"/>
+      <w:r>
+        <w:rPr>
+          <w:rFonts w:ascii="Consolas" w:hAnsi="Consolas"/>
+          <w:sz w:val="24"/>
+          <w:szCs w:val="24"/>
+        </w:rPr>
+        <w:t xml:space="preserve">) and subscribe the Observable to get </w:t>
+      </w:r>
+      <w:proofErr w:type="spellStart"/>
+      <w:r>
+        <w:rPr>
+          <w:rFonts w:ascii="Consolas" w:hAnsi="Consolas"/>
+          <w:sz w:val="24"/>
+          <w:szCs w:val="24"/>
+        </w:rPr>
+        <w:t>json</w:t>
+      </w:r>
+      <w:proofErr w:type="spellEnd"/>
+      <w:r>
+        <w:rPr>
+          <w:rFonts w:ascii="Consolas" w:hAnsi="Consolas"/>
+          <w:sz w:val="24"/>
+          <w:szCs w:val="24"/>
+        </w:rPr>
+        <w:t xml:space="preserve"> response</w:t>
+      </w:r>
+    </w:p>
+    <w:p>
+      <w:pPr>
+        <w:rPr>
+          <w:rFonts w:ascii="Consolas" w:hAnsi="Consolas"/>
+          <w:sz w:val="24"/>
+          <w:szCs w:val="24"/>
+        </w:rPr>
+      </w:pPr>
+      <w:proofErr w:type="gramStart"/>
+      <w:r>
+        <w:rPr>
+          <w:rFonts w:ascii="Consolas" w:hAnsi="Consolas"/>
+          <w:sz w:val="24"/>
+          <w:szCs w:val="24"/>
+          <w:highlight w:val="yellow"/>
+        </w:rPr>
+        <w:t>employee-</w:t>
+      </w:r>
+      <w:proofErr w:type="spellStart"/>
+      <w:r>
+        <w:rPr>
+          <w:rFonts w:ascii="Consolas" w:hAnsi="Consolas"/>
+          <w:sz w:val="24"/>
+          <w:szCs w:val="24"/>
+          <w:highlight w:val="yellow"/>
+        </w:rPr>
+        <w:t>details.component.ts</w:t>
+      </w:r>
+      <w:proofErr w:type="spellEnd"/>
+      <w:proofErr w:type="gramEnd"/>
+    </w:p>
+    <w:p>
+      <w:pPr>
+        <w:rPr>
+          <w:rFonts w:ascii="Consolas" w:hAnsi="Consolas"/>
+          <w:sz w:val="24"/>
+          <w:szCs w:val="24"/>
+        </w:rPr>
+      </w:pPr>
+      <w:r>
+        <w:rPr>
+          <w:rFonts w:ascii="Consolas" w:hAnsi="Consolas"/>
+          <w:noProof/>
+          <w:sz w:val="24"/>
+          <w:szCs w:val="24"/>
+        </w:rPr>
+        <w:drawing>
+          <wp:inline distT="0" distB="0" distL="0" distR="0">
+            <wp:extent cx="5727700" cy="4250055"/>
+            <wp:effectExtent l="19050" t="0" r="6350" b="0"/>
+            <wp:docPr id="145" name="Picture 19"/>
+            <wp:cNvGraphicFramePr>
+              <a:graphicFrameLocks xmlns:a="http://schemas.openxmlformats.org/drawingml/2006/main" noChangeAspect="1"/>
+            </wp:cNvGraphicFramePr>
+            <a:graphic xmlns:a="http://schemas.openxmlformats.org/drawingml/2006/main">
+              <a:graphicData uri="http://schemas.openxmlformats.org/drawingml/2006/picture">
+                <pic:pic xmlns:pic="http://schemas.openxmlformats.org/drawingml/2006/picture">
+                  <pic:nvPicPr>
+                    <pic:cNvPr id="0" name="Picture 19"/>
+                    <pic:cNvPicPr>
+                      <a:picLocks noChangeAspect="1" noChangeArrowheads="1"/>
+                    </pic:cNvPicPr>
+                  </pic:nvPicPr>
+                  <pic:blipFill>
+                    <a:blip r:embed="rId149"/>
+                    <a:srcRect/>
+                    <a:stretch>
+                      <a:fillRect/>
+                    </a:stretch>
+                  </pic:blipFill>
+                  <pic:spPr bwMode="auto">
+                    <a:xfrm>
+                      <a:off x="0" y="0"/>
+                      <a:ext cx="5727700" cy="4250055"/>
+                    </a:xfrm>
+                    <a:prstGeom prst="rect">
+                      <a:avLst/>
+                    </a:prstGeom>
+                    <a:noFill/>
+                    <a:ln w="9525">
+                      <a:noFill/>
+                      <a:miter lim="800000"/>
+                      <a:headEnd/>
+                      <a:tailEnd/>
+                    </a:ln>
+                  </pic:spPr>
+                </pic:pic>
+              </a:graphicData>
+            </a:graphic>
+          </wp:inline>
+        </w:drawing>
+      </w:r>
+    </w:p>
+    <w:p>
+      <w:pPr>
+        <w:rPr>
+          <w:rFonts w:ascii="Consolas" w:hAnsi="Consolas"/>
+          <w:sz w:val="24"/>
+          <w:szCs w:val="24"/>
+        </w:rPr>
+      </w:pPr>
+      <w:proofErr w:type="gramStart"/>
+      <w:r>
+        <w:rPr>
+          <w:rFonts w:ascii="Consolas" w:hAnsi="Consolas"/>
+          <w:sz w:val="24"/>
+          <w:szCs w:val="24"/>
+        </w:rPr>
+        <w:lastRenderedPageBreak/>
+        <w:t>change</w:t>
+      </w:r>
+      <w:proofErr w:type="gramEnd"/>
+      <w:r>
+        <w:rPr>
+          <w:rFonts w:ascii="Consolas" w:hAnsi="Consolas"/>
+          <w:sz w:val="24"/>
+          <w:szCs w:val="24"/>
+        </w:rPr>
+        <w:t xml:space="preserve"> dob to salary in </w:t>
+      </w:r>
+      <w:r>
+        <w:rPr>
+          <w:rFonts w:ascii="Consolas" w:hAnsi="Consolas"/>
+          <w:sz w:val="24"/>
+          <w:szCs w:val="24"/>
+          <w:highlight w:val="yellow"/>
+        </w:rPr>
+        <w:t>employee-details.component.html</w:t>
+      </w:r>
+    </w:p>
+    <w:p>
+      <w:pPr>
+        <w:rPr>
+          <w:rFonts w:ascii="Consolas" w:hAnsi="Consolas"/>
+          <w:sz w:val="24"/>
+          <w:szCs w:val="24"/>
+        </w:rPr>
+      </w:pPr>
+      <w:r>
+        <w:rPr>
+          <w:rFonts w:ascii="Consolas" w:hAnsi="Consolas"/>
+          <w:noProof/>
+          <w:sz w:val="24"/>
+          <w:szCs w:val="24"/>
+        </w:rPr>
+        <w:drawing>
+          <wp:inline distT="0" distB="0" distL="0" distR="0">
+            <wp:extent cx="5720715" cy="3145790"/>
+            <wp:effectExtent l="19050" t="0" r="0" b="0"/>
+            <wp:docPr id="146" name="Picture 20"/>
+            <wp:cNvGraphicFramePr>
+              <a:graphicFrameLocks xmlns:a="http://schemas.openxmlformats.org/drawingml/2006/main" noChangeAspect="1"/>
+            </wp:cNvGraphicFramePr>
+            <a:graphic xmlns:a="http://schemas.openxmlformats.org/drawingml/2006/main">
+              <a:graphicData uri="http://schemas.openxmlformats.org/drawingml/2006/picture">
+                <pic:pic xmlns:pic="http://schemas.openxmlformats.org/drawingml/2006/picture">
+                  <pic:nvPicPr>
+                    <pic:cNvPr id="0" name="Picture 20"/>
+                    <pic:cNvPicPr>
+                      <a:picLocks noChangeAspect="1" noChangeArrowheads="1"/>
+                    </pic:cNvPicPr>
+                  </pic:nvPicPr>
+                  <pic:blipFill>
+                    <a:blip r:embed="rId150"/>
+                    <a:srcRect/>
+                    <a:stretch>
+                      <a:fillRect/>
+                    </a:stretch>
+                  </pic:blipFill>
+                  <pic:spPr bwMode="auto">
+                    <a:xfrm>
+                      <a:off x="0" y="0"/>
+                      <a:ext cx="5720715" cy="3145790"/>
+                    </a:xfrm>
+                    <a:prstGeom prst="rect">
+                      <a:avLst/>
+                    </a:prstGeom>
+                    <a:noFill/>
+                    <a:ln w="9525">
+                      <a:noFill/>
+                      <a:miter lim="800000"/>
+                      <a:headEnd/>
+                      <a:tailEnd/>
+                    </a:ln>
+                  </pic:spPr>
+                </pic:pic>
+              </a:graphicData>
+            </a:graphic>
+          </wp:inline>
+        </w:drawing>
+      </w:r>
+    </w:p>
+    <w:p>
+      <w:pPr>
+        <w:rPr>
+          <w:rFonts w:ascii="Consolas" w:hAnsi="Consolas"/>
+          <w:sz w:val="24"/>
+          <w:szCs w:val="24"/>
+        </w:rPr>
+      </w:pPr>
+      <w:r>
+        <w:rPr>
+          <w:rFonts w:ascii="Consolas" w:hAnsi="Consolas"/>
+          <w:sz w:val="24"/>
+          <w:szCs w:val="24"/>
+          <w:highlight w:val="yellow"/>
+        </w:rPr>
+        <w:t>Output:</w:t>
+      </w:r>
+    </w:p>
+    <w:p>
+      <w:pPr>
+        <w:rPr>
+          <w:rFonts w:ascii="Consolas" w:hAnsi="Consolas"/>
+          <w:sz w:val="24"/>
+          <w:szCs w:val="24"/>
+        </w:rPr>
+      </w:pPr>
+      <w:r>
+        <w:rPr>
+          <w:rFonts w:ascii="Consolas" w:hAnsi="Consolas"/>
+          <w:noProof/>
+          <w:sz w:val="24"/>
+          <w:szCs w:val="24"/>
+        </w:rPr>
+        <w:drawing>
+          <wp:inline distT="0" distB="0" distL="0" distR="0">
+            <wp:extent cx="5727700" cy="3094355"/>
+            <wp:effectExtent l="19050" t="0" r="6350" b="0"/>
+            <wp:docPr id="147" name="Picture 21"/>
+            <wp:cNvGraphicFramePr>
+              <a:graphicFrameLocks xmlns:a="http://schemas.openxmlformats.org/drawingml/2006/main" noChangeAspect="1"/>
+            </wp:cNvGraphicFramePr>
+            <a:graphic xmlns:a="http://schemas.openxmlformats.org/drawingml/2006/main">
+              <a:graphicData uri="http://schemas.openxmlformats.org/drawingml/2006/picture">
+                <pic:pic xmlns:pic="http://schemas.openxmlformats.org/drawingml/2006/picture">
+                  <pic:nvPicPr>
+                    <pic:cNvPr id="0" name="Picture 21"/>
+                    <pic:cNvPicPr>
+                      <a:picLocks noChangeAspect="1" noChangeArrowheads="1"/>
+                    </pic:cNvPicPr>
+                  </pic:nvPicPr>
+                  <pic:blipFill>
+                    <a:blip r:embed="rId151"/>
+                    <a:srcRect/>
+                    <a:stretch>
+                      <a:fillRect/>
+                    </a:stretch>
+                  </pic:blipFill>
+                  <pic:spPr bwMode="auto">
+                    <a:xfrm>
+                      <a:off x="0" y="0"/>
+                      <a:ext cx="5727700" cy="3094355"/>
+                    </a:xfrm>
+                    <a:prstGeom prst="rect">
+                      <a:avLst/>
+                    </a:prstGeom>
+                    <a:noFill/>
+                    <a:ln w="9525">
+                      <a:noFill/>
+                      <a:miter lim="800000"/>
+                      <a:headEnd/>
+                      <a:tailEnd/>
+                    </a:ln>
+                  </pic:spPr>
+                </pic:pic>
+              </a:graphicData>
+            </a:graphic>
+          </wp:inline>
+        </w:drawing>
+      </w:r>
+    </w:p>
+    <w:p>
+      <w:pPr>
+        <w:rPr>
+          <w:rFonts w:ascii="Consolas" w:hAnsi="Consolas"/>
+          <w:sz w:val="24"/>
+          <w:szCs w:val="24"/>
+        </w:rPr>
+      </w:pPr>
+    </w:p>
+    <w:p>
+      <w:pPr>
+        <w:rPr>
+          <w:rFonts w:ascii="Consolas" w:hAnsi="Consolas"/>
+          <w:sz w:val="24"/>
+          <w:szCs w:val="24"/>
+        </w:rPr>
+      </w:pPr>
+    </w:p>
+    <w:p>
+      <w:pPr>
+        <w:rPr>
+          <w:rFonts w:ascii="Consolas" w:hAnsi="Consolas"/>
+          <w:sz w:val="24"/>
+          <w:szCs w:val="24"/>
+        </w:rPr>
+      </w:pPr>
+      <w:r>
+        <w:rPr>
+          <w:rFonts w:ascii="Consolas" w:hAnsi="Consolas"/>
+          <w:sz w:val="24"/>
+          <w:szCs w:val="24"/>
+          <w:highlight w:val="yellow"/>
+        </w:rPr>
+        <w:t xml:space="preserve">Let us send id, name &amp; salary to the Webservice, firstly create a web service that can receive these in </w:t>
+      </w:r>
+      <w:proofErr w:type="spellStart"/>
+      <w:r>
+        <w:rPr>
+          <w:rFonts w:ascii="Consolas" w:hAnsi="Consolas"/>
+          <w:sz w:val="24"/>
+          <w:szCs w:val="24"/>
+          <w:highlight w:val="yellow"/>
+        </w:rPr>
+        <w:t>json</w:t>
+      </w:r>
+      <w:proofErr w:type="spellEnd"/>
+      <w:r>
+        <w:rPr>
+          <w:rFonts w:ascii="Consolas" w:hAnsi="Consolas"/>
+          <w:sz w:val="24"/>
+          <w:szCs w:val="24"/>
+          <w:highlight w:val="yellow"/>
+        </w:rPr>
+        <w:t xml:space="preserve"> structure</w:t>
+      </w:r>
+    </w:p>
+    <w:p>
+      <w:pPr>
+        <w:rPr>
+          <w:rFonts w:ascii="Consolas" w:hAnsi="Consolas"/>
+          <w:sz w:val="24"/>
+          <w:szCs w:val="24"/>
+        </w:rPr>
+      </w:pPr>
+    </w:p>
+    <w:p>
+      <w:pPr>
+        <w:rPr>
+          <w:rFonts w:ascii="Consolas" w:hAnsi="Consolas"/>
+          <w:sz w:val="24"/>
+          <w:szCs w:val="24"/>
+        </w:rPr>
+      </w:pPr>
+      <w:r>
+        <w:rPr>
+          <w:rFonts w:ascii="Consolas" w:hAnsi="Consolas"/>
+          <w:sz w:val="24"/>
+          <w:szCs w:val="24"/>
+          <w:highlight w:val="yellow"/>
+        </w:rPr>
+        <w:lastRenderedPageBreak/>
+        <w:t>Firstly have a method in Dao to store employee</w:t>
+      </w:r>
+    </w:p>
+    <w:p>
+      <w:pPr>
+        <w:rPr>
+          <w:rFonts w:ascii="Consolas" w:hAnsi="Consolas"/>
+          <w:sz w:val="24"/>
+          <w:szCs w:val="24"/>
+        </w:rPr>
+      </w:pPr>
+      <w:r>
+        <w:rPr>
+          <w:rFonts w:ascii="Consolas" w:hAnsi="Consolas"/>
+          <w:sz w:val="24"/>
+          <w:szCs w:val="24"/>
+          <w:highlight w:val="yellow"/>
+        </w:rPr>
+        <w:t>EmployeeDao.java</w:t>
+      </w:r>
+    </w:p>
+    <w:p>
+      <w:pPr>
+        <w:rPr>
+          <w:rFonts w:ascii="Consolas" w:hAnsi="Consolas"/>
+          <w:sz w:val="24"/>
+          <w:szCs w:val="24"/>
+        </w:rPr>
+      </w:pPr>
+      <w:r>
+        <w:rPr>
+          <w:rFonts w:ascii="Consolas" w:hAnsi="Consolas"/>
+          <w:noProof/>
+          <w:sz w:val="24"/>
+          <w:szCs w:val="24"/>
+        </w:rPr>
+        <w:drawing>
+          <wp:inline distT="0" distB="0" distL="0" distR="0">
+            <wp:extent cx="5727700" cy="2662555"/>
+            <wp:effectExtent l="19050" t="0" r="6350" b="0"/>
+            <wp:docPr id="148" name="Picture 22"/>
+            <wp:cNvGraphicFramePr>
+              <a:graphicFrameLocks xmlns:a="http://schemas.openxmlformats.org/drawingml/2006/main" noChangeAspect="1"/>
+            </wp:cNvGraphicFramePr>
+            <a:graphic xmlns:a="http://schemas.openxmlformats.org/drawingml/2006/main">
+              <a:graphicData uri="http://schemas.openxmlformats.org/drawingml/2006/picture">
+                <pic:pic xmlns:pic="http://schemas.openxmlformats.org/drawingml/2006/picture">
+                  <pic:nvPicPr>
+                    <pic:cNvPr id="0" name="Picture 22"/>
+                    <pic:cNvPicPr>
+                      <a:picLocks noChangeAspect="1" noChangeArrowheads="1"/>
+                    </pic:cNvPicPr>
+                  </pic:nvPicPr>
+                  <pic:blipFill>
+                    <a:blip r:embed="rId152"/>
+                    <a:srcRect/>
+                    <a:stretch>
+                      <a:fillRect/>
+                    </a:stretch>
+                  </pic:blipFill>
+                  <pic:spPr bwMode="auto">
+                    <a:xfrm>
+                      <a:off x="0" y="0"/>
+                      <a:ext cx="5727700" cy="2662555"/>
+                    </a:xfrm>
+                    <a:prstGeom prst="rect">
+                      <a:avLst/>
+                    </a:prstGeom>
+                    <a:noFill/>
+                    <a:ln w="9525">
+                      <a:noFill/>
+                      <a:miter lim="800000"/>
+                      <a:headEnd/>
+                      <a:tailEnd/>
+                    </a:ln>
+                  </pic:spPr>
+                </pic:pic>
+              </a:graphicData>
+            </a:graphic>
+          </wp:inline>
+        </w:drawing>
+      </w:r>
+    </w:p>
+    <w:p>
+      <w:pPr>
+        <w:rPr>
+          <w:rFonts w:ascii="Consolas" w:hAnsi="Consolas"/>
+          <w:sz w:val="24"/>
+          <w:szCs w:val="24"/>
+        </w:rPr>
+      </w:pPr>
+      <w:r>
+        <w:rPr>
+          <w:rFonts w:ascii="Consolas" w:hAnsi="Consolas"/>
+          <w:sz w:val="24"/>
+          <w:szCs w:val="24"/>
+          <w:highlight w:val="yellow"/>
+        </w:rPr>
+        <w:t>From service you access store &amp; return the employee to the caller</w:t>
+      </w:r>
+    </w:p>
+    <w:p>
+      <w:pPr>
+        <w:rPr>
+          <w:rFonts w:ascii="Consolas" w:hAnsi="Consolas"/>
+          <w:sz w:val="24"/>
+          <w:szCs w:val="24"/>
+        </w:rPr>
+      </w:pPr>
+      <w:r>
+        <w:rPr>
+          <w:rFonts w:ascii="Consolas" w:hAnsi="Consolas"/>
+          <w:sz w:val="24"/>
+          <w:szCs w:val="24"/>
+          <w:highlight w:val="yellow"/>
+        </w:rPr>
+        <w:t>EmployeeService.java</w:t>
+      </w:r>
+    </w:p>
+    <w:p>
+      <w:pPr>
+        <w:rPr>
+          <w:rFonts w:ascii="Consolas" w:hAnsi="Consolas"/>
+          <w:sz w:val="24"/>
+          <w:szCs w:val="24"/>
+        </w:rPr>
+      </w:pPr>
+      <w:r>
+        <w:rPr>
+          <w:rFonts w:ascii="Consolas" w:hAnsi="Consolas"/>
+          <w:noProof/>
+          <w:sz w:val="24"/>
+          <w:szCs w:val="24"/>
+        </w:rPr>
+        <w:drawing>
+          <wp:inline distT="0" distB="0" distL="0" distR="0">
+            <wp:extent cx="5727700" cy="3635375"/>
+            <wp:effectExtent l="19050" t="0" r="6350" b="0"/>
+            <wp:docPr id="149" name="Picture 23"/>
+            <wp:cNvGraphicFramePr>
+              <a:graphicFrameLocks xmlns:a="http://schemas.openxmlformats.org/drawingml/2006/main" noChangeAspect="1"/>
+            </wp:cNvGraphicFramePr>
+            <a:graphic xmlns:a="http://schemas.openxmlformats.org/drawingml/2006/main">
+              <a:graphicData uri="http://schemas.openxmlformats.org/drawingml/2006/picture">
+                <pic:pic xmlns:pic="http://schemas.openxmlformats.org/drawingml/2006/picture">
+                  <pic:nvPicPr>
+                    <pic:cNvPr id="0" name="Picture 23"/>
+                    <pic:cNvPicPr>
+                      <a:picLocks noChangeAspect="1" noChangeArrowheads="1"/>
+                    </pic:cNvPicPr>
+                  </pic:nvPicPr>
+                  <pic:blipFill>
+                    <a:blip r:embed="rId153"/>
+                    <a:srcRect/>
+                    <a:stretch>
+                      <a:fillRect/>
+                    </a:stretch>
+                  </pic:blipFill>
+                  <pic:spPr bwMode="auto">
+                    <a:xfrm>
+                      <a:off x="0" y="0"/>
+                      <a:ext cx="5727700" cy="3635375"/>
+                    </a:xfrm>
+                    <a:prstGeom prst="rect">
+                      <a:avLst/>
+                    </a:prstGeom>
+                    <a:noFill/>
+                    <a:ln w="9525">
+                      <a:noFill/>
+                      <a:miter lim="800000"/>
+                      <a:headEnd/>
+                      <a:tailEnd/>
+                    </a:ln>
+                  </pic:spPr>
+                </pic:pic>
+              </a:graphicData>
+            </a:graphic>
+          </wp:inline>
+        </w:drawing>
+      </w:r>
+    </w:p>
+    <w:p>
+      <w:pPr>
+        <w:rPr>
+          <w:rFonts w:ascii="Consolas" w:hAnsi="Consolas"/>
+          <w:sz w:val="24"/>
+          <w:szCs w:val="24"/>
+        </w:rPr>
+      </w:pPr>
+      <w:r>
+        <w:rPr>
+          <w:rFonts w:ascii="Consolas" w:hAnsi="Consolas"/>
+          <w:sz w:val="24"/>
+          <w:szCs w:val="24"/>
+          <w:highlight w:val="yellow"/>
+        </w:rPr>
+        <w:t xml:space="preserve">Now </w:t>
+      </w:r>
+      <w:proofErr w:type="spellStart"/>
+      <w:r>
+        <w:rPr>
+          <w:rFonts w:ascii="Consolas" w:hAnsi="Consolas"/>
+          <w:sz w:val="24"/>
+          <w:szCs w:val="24"/>
+          <w:highlight w:val="yellow"/>
+        </w:rPr>
+        <w:t>Restendpoint</w:t>
+      </w:r>
+      <w:proofErr w:type="spellEnd"/>
+      <w:r>
+        <w:rPr>
+          <w:rFonts w:ascii="Consolas" w:hAnsi="Consolas"/>
+          <w:sz w:val="24"/>
+          <w:szCs w:val="24"/>
+          <w:highlight w:val="yellow"/>
+        </w:rPr>
+        <w:t xml:space="preserve"> to call this save method</w:t>
+      </w:r>
+    </w:p>
+    <w:p>
+      <w:pPr>
+        <w:rPr>
+          <w:rFonts w:ascii="Consolas" w:hAnsi="Consolas"/>
+          <w:sz w:val="24"/>
+          <w:szCs w:val="24"/>
+        </w:rPr>
+      </w:pPr>
+      <w:r>
+        <w:rPr>
+          <w:rFonts w:ascii="Consolas" w:hAnsi="Consolas"/>
+          <w:noProof/>
+          <w:sz w:val="24"/>
+          <w:szCs w:val="24"/>
+        </w:rPr>
+        <w:lastRenderedPageBreak/>
+        <w:drawing>
+          <wp:inline distT="0" distB="0" distL="0" distR="0">
+            <wp:extent cx="5727700" cy="2245995"/>
+            <wp:effectExtent l="19050" t="0" r="6350" b="0"/>
+            <wp:docPr id="151" name="Picture 25"/>
+            <wp:cNvGraphicFramePr>
+              <a:graphicFrameLocks xmlns:a="http://schemas.openxmlformats.org/drawingml/2006/main" noChangeAspect="1"/>
+            </wp:cNvGraphicFramePr>
+            <a:graphic xmlns:a="http://schemas.openxmlformats.org/drawingml/2006/main">
+              <a:graphicData uri="http://schemas.openxmlformats.org/drawingml/2006/picture">
+                <pic:pic xmlns:pic="http://schemas.openxmlformats.org/drawingml/2006/picture">
+                  <pic:nvPicPr>
+                    <pic:cNvPr id="0" name="Picture 25"/>
+                    <pic:cNvPicPr>
+                      <a:picLocks noChangeAspect="1" noChangeArrowheads="1"/>
+                    </pic:cNvPicPr>
+                  </pic:nvPicPr>
+                  <pic:blipFill>
+                    <a:blip r:embed="rId154"/>
+                    <a:srcRect/>
+                    <a:stretch>
+                      <a:fillRect/>
+                    </a:stretch>
+                  </pic:blipFill>
+                  <pic:spPr bwMode="auto">
+                    <a:xfrm>
+                      <a:off x="0" y="0"/>
+                      <a:ext cx="5727700" cy="2245995"/>
+                    </a:xfrm>
+                    <a:prstGeom prst="rect">
+                      <a:avLst/>
+                    </a:prstGeom>
+                    <a:noFill/>
+                    <a:ln w="9525">
+                      <a:noFill/>
+                      <a:miter lim="800000"/>
+                      <a:headEnd/>
+                      <a:tailEnd/>
+                    </a:ln>
+                  </pic:spPr>
+                </pic:pic>
+              </a:graphicData>
+            </a:graphic>
+          </wp:inline>
+        </w:drawing>
+      </w:r>
+    </w:p>
+    <w:p>
+      <w:pPr>
+        <w:rPr>
+          <w:rFonts w:ascii="Consolas" w:hAnsi="Consolas"/>
+          <w:sz w:val="24"/>
+          <w:szCs w:val="24"/>
+        </w:rPr>
+      </w:pPr>
+      <w:r>
+        <w:rPr>
+          <w:rFonts w:ascii="Consolas" w:hAnsi="Consolas"/>
+          <w:sz w:val="24"/>
+          <w:szCs w:val="24"/>
+          <w:highlight w:val="yellow"/>
+        </w:rPr>
+        <w:t>Now angular can send employee details to the /</w:t>
+      </w:r>
+      <w:proofErr w:type="spellStart"/>
+      <w:r>
+        <w:rPr>
+          <w:rFonts w:ascii="Consolas" w:hAnsi="Consolas"/>
+          <w:sz w:val="24"/>
+          <w:szCs w:val="24"/>
+          <w:highlight w:val="yellow"/>
+        </w:rPr>
+        <w:t>api</w:t>
+      </w:r>
+      <w:proofErr w:type="spellEnd"/>
+      <w:r>
+        <w:rPr>
+          <w:rFonts w:ascii="Consolas" w:hAnsi="Consolas"/>
+          <w:sz w:val="24"/>
+          <w:szCs w:val="24"/>
+          <w:highlight w:val="yellow"/>
+        </w:rPr>
+        <w:t>/save</w:t>
+      </w:r>
+    </w:p>
+    <w:p>
+      <w:pPr>
+        <w:rPr>
+          <w:rFonts w:ascii="Consolas" w:hAnsi="Consolas"/>
+          <w:sz w:val="24"/>
+          <w:szCs w:val="24"/>
+        </w:rPr>
+      </w:pPr>
+      <w:proofErr w:type="spellStart"/>
+      <w:r>
+        <w:rPr>
+          <w:rFonts w:ascii="Consolas" w:hAnsi="Consolas"/>
+          <w:sz w:val="24"/>
+          <w:szCs w:val="24"/>
+          <w:highlight w:val="yellow"/>
+        </w:rPr>
+        <w:t>employee.service.ts</w:t>
+      </w:r>
+      <w:proofErr w:type="spellEnd"/>
+    </w:p>
+    <w:p>
+      <w:pPr>
+        <w:rPr>
+          <w:rFonts w:ascii="Consolas" w:hAnsi="Consolas"/>
+          <w:sz w:val="24"/>
+          <w:szCs w:val="24"/>
+        </w:rPr>
+      </w:pPr>
+      <w:r>
+        <w:rPr>
+          <w:rFonts w:ascii="Consolas" w:hAnsi="Consolas"/>
+          <w:noProof/>
+          <w:sz w:val="24"/>
+          <w:szCs w:val="24"/>
+        </w:rPr>
+        <w:drawing>
+          <wp:inline distT="0" distB="0" distL="0" distR="0">
+            <wp:extent cx="5727700" cy="3584575"/>
+            <wp:effectExtent l="19050" t="0" r="6350" b="0"/>
+            <wp:docPr id="153" name="Picture 27"/>
+            <wp:cNvGraphicFramePr>
+              <a:graphicFrameLocks xmlns:a="http://schemas.openxmlformats.org/drawingml/2006/main" noChangeAspect="1"/>
+            </wp:cNvGraphicFramePr>
+            <a:graphic xmlns:a="http://schemas.openxmlformats.org/drawingml/2006/main">
+              <a:graphicData uri="http://schemas.openxmlformats.org/drawingml/2006/picture">
+                <pic:pic xmlns:pic="http://schemas.openxmlformats.org/drawingml/2006/picture">
+                  <pic:nvPicPr>
+                    <pic:cNvPr id="0" name="Picture 27"/>
+                    <pic:cNvPicPr>
+                      <a:picLocks noChangeAspect="1" noChangeArrowheads="1"/>
+                    </pic:cNvPicPr>
+                  </pic:nvPicPr>
+                  <pic:blipFill>
+                    <a:blip r:embed="rId155"/>
+                    <a:srcRect/>
+                    <a:stretch>
+                      <a:fillRect/>
+                    </a:stretch>
+                  </pic:blipFill>
+                  <pic:spPr bwMode="auto">
+                    <a:xfrm>
+                      <a:off x="0" y="0"/>
+                      <a:ext cx="5727700" cy="3584575"/>
+                    </a:xfrm>
+                    <a:prstGeom prst="rect">
+                      <a:avLst/>
+                    </a:prstGeom>
+                    <a:noFill/>
+                    <a:ln w="9525">
+                      <a:noFill/>
+                      <a:miter lim="800000"/>
+                      <a:headEnd/>
+                      <a:tailEnd/>
+                    </a:ln>
+                  </pic:spPr>
+                </pic:pic>
+              </a:graphicData>
+            </a:graphic>
+          </wp:inline>
+        </w:drawing>
+      </w:r>
+    </w:p>
+    <w:p>
+      <w:pPr>
+        <w:rPr>
+          <w:rFonts w:ascii="Consolas" w:hAnsi="Consolas"/>
+          <w:sz w:val="24"/>
+          <w:szCs w:val="24"/>
+        </w:rPr>
+      </w:pPr>
+      <w:r>
+        <w:rPr>
+          <w:rFonts w:ascii="Consolas" w:hAnsi="Consolas"/>
+          <w:sz w:val="24"/>
+          <w:szCs w:val="24"/>
+          <w:highlight w:val="yellow"/>
+        </w:rPr>
+        <w:t>Now your employee-</w:t>
+      </w:r>
+      <w:proofErr w:type="spellStart"/>
+      <w:r>
+        <w:rPr>
+          <w:rFonts w:ascii="Consolas" w:hAnsi="Consolas"/>
+          <w:sz w:val="24"/>
+          <w:szCs w:val="24"/>
+          <w:highlight w:val="yellow"/>
+        </w:rPr>
+        <w:t>register.component.ts</w:t>
+      </w:r>
+      <w:proofErr w:type="spellEnd"/>
+      <w:r>
+        <w:rPr>
+          <w:rFonts w:ascii="Consolas" w:hAnsi="Consolas"/>
+          <w:sz w:val="24"/>
+          <w:szCs w:val="24"/>
+          <w:highlight w:val="yellow"/>
+        </w:rPr>
+        <w:t xml:space="preserve"> can send employee data</w:t>
+      </w:r>
+    </w:p>
+    <w:p>
+      <w:pPr>
+        <w:rPr>
+          <w:rFonts w:ascii="Consolas" w:hAnsi="Consolas"/>
+          <w:sz w:val="24"/>
+          <w:szCs w:val="24"/>
+        </w:rPr>
+      </w:pPr>
+      <w:r>
+        <w:rPr>
+          <w:rFonts w:ascii="Consolas" w:hAnsi="Consolas"/>
+          <w:noProof/>
+          <w:sz w:val="24"/>
+          <w:szCs w:val="24"/>
+        </w:rPr>
+        <w:lastRenderedPageBreak/>
+        <w:drawing>
+          <wp:inline distT="0" distB="0" distL="0" distR="0">
+            <wp:extent cx="5727700" cy="2903855"/>
+            <wp:effectExtent l="19050" t="0" r="6350" b="0"/>
+            <wp:docPr id="154" name="Picture 28"/>
+            <wp:cNvGraphicFramePr>
+              <a:graphicFrameLocks xmlns:a="http://schemas.openxmlformats.org/drawingml/2006/main" noChangeAspect="1"/>
+            </wp:cNvGraphicFramePr>
+            <a:graphic xmlns:a="http://schemas.openxmlformats.org/drawingml/2006/main">
+              <a:graphicData uri="http://schemas.openxmlformats.org/drawingml/2006/picture">
+                <pic:pic xmlns:pic="http://schemas.openxmlformats.org/drawingml/2006/picture">
+                  <pic:nvPicPr>
+                    <pic:cNvPr id="0" name="Picture 28"/>
+                    <pic:cNvPicPr>
+                      <a:picLocks noChangeAspect="1" noChangeArrowheads="1"/>
+                    </pic:cNvPicPr>
+                  </pic:nvPicPr>
+                  <pic:blipFill>
+                    <a:blip r:embed="rId156"/>
+                    <a:srcRect/>
+                    <a:stretch>
+                      <a:fillRect/>
+                    </a:stretch>
+                  </pic:blipFill>
+                  <pic:spPr bwMode="auto">
+                    <a:xfrm>
+                      <a:off x="0" y="0"/>
+                      <a:ext cx="5727700" cy="2903855"/>
+                    </a:xfrm>
+                    <a:prstGeom prst="rect">
+                      <a:avLst/>
+                    </a:prstGeom>
+                    <a:noFill/>
+                    <a:ln w="9525">
+                      <a:noFill/>
+                      <a:miter lim="800000"/>
+                      <a:headEnd/>
+                      <a:tailEnd/>
+                    </a:ln>
+                  </pic:spPr>
+                </pic:pic>
+              </a:graphicData>
+            </a:graphic>
+          </wp:inline>
+        </w:drawing>
+      </w:r>
+    </w:p>
+    <w:p>
+      <w:pPr>
+        <w:rPr>
+          <w:rFonts w:ascii="Consolas" w:hAnsi="Consolas"/>
+          <w:sz w:val="24"/>
+          <w:szCs w:val="24"/>
+        </w:rPr>
+      </w:pPr>
+      <w:proofErr w:type="gramStart"/>
+      <w:r>
+        <w:rPr>
+          <w:rFonts w:ascii="Consolas" w:hAnsi="Consolas"/>
+          <w:sz w:val="24"/>
+          <w:szCs w:val="24"/>
+          <w:highlight w:val="yellow"/>
+        </w:rPr>
+        <w:t>employee-register.component.html</w:t>
+      </w:r>
+      <w:proofErr w:type="gramEnd"/>
+    </w:p>
+    <w:p>
+      <w:pPr>
+        <w:rPr>
+          <w:rFonts w:ascii="Consolas" w:hAnsi="Consolas"/>
+          <w:sz w:val="24"/>
+          <w:szCs w:val="24"/>
+        </w:rPr>
+      </w:pPr>
+      <w:r>
+        <w:rPr>
+          <w:rFonts w:ascii="Consolas" w:hAnsi="Consolas"/>
+          <w:noProof/>
+          <w:sz w:val="24"/>
+          <w:szCs w:val="24"/>
+        </w:rPr>
+        <w:drawing>
+          <wp:inline distT="0" distB="0" distL="0" distR="0">
+            <wp:extent cx="5727700" cy="2992120"/>
+            <wp:effectExtent l="19050" t="0" r="6350" b="0"/>
+            <wp:docPr id="155" name="Picture 29"/>
+            <wp:cNvGraphicFramePr>
+              <a:graphicFrameLocks xmlns:a="http://schemas.openxmlformats.org/drawingml/2006/main" noChangeAspect="1"/>
+            </wp:cNvGraphicFramePr>
+            <a:graphic xmlns:a="http://schemas.openxmlformats.org/drawingml/2006/main">
+              <a:graphicData uri="http://schemas.openxmlformats.org/drawingml/2006/picture">
+                <pic:pic xmlns:pic="http://schemas.openxmlformats.org/drawingml/2006/picture">
+                  <pic:nvPicPr>
+                    <pic:cNvPr id="0" name="Picture 29"/>
+                    <pic:cNvPicPr>
+                      <a:picLocks noChangeAspect="1" noChangeArrowheads="1"/>
+                    </pic:cNvPicPr>
+                  </pic:nvPicPr>
+                  <pic:blipFill>
+                    <a:blip r:embed="rId157"/>
+                    <a:srcRect/>
+                    <a:stretch>
+                      <a:fillRect/>
+                    </a:stretch>
+                  </pic:blipFill>
+                  <pic:spPr bwMode="auto">
+                    <a:xfrm>
+                      <a:off x="0" y="0"/>
+                      <a:ext cx="5727700" cy="2992120"/>
+                    </a:xfrm>
+                    <a:prstGeom prst="rect">
+                      <a:avLst/>
+                    </a:prstGeom>
+                    <a:noFill/>
+                    <a:ln w="9525">
+                      <a:noFill/>
+                      <a:miter lim="800000"/>
+                      <a:headEnd/>
+                      <a:tailEnd/>
+                    </a:ln>
+                  </pic:spPr>
+                </pic:pic>
+              </a:graphicData>
+            </a:graphic>
+          </wp:inline>
+        </w:drawing>
+      </w:r>
+    </w:p>
+    <w:p>
+      <w:pPr>
+        <w:rPr>
+          <w:rFonts w:ascii="Consolas" w:hAnsi="Consolas"/>
+          <w:sz w:val="24"/>
+          <w:szCs w:val="24"/>
+        </w:rPr>
+      </w:pPr>
+      <w:r>
+        <w:rPr>
+          <w:rFonts w:ascii="Consolas" w:hAnsi="Consolas"/>
+          <w:sz w:val="24"/>
+          <w:szCs w:val="24"/>
+          <w:highlight w:val="yellow"/>
+        </w:rPr>
+        <w:t>Output:</w:t>
+      </w:r>
+    </w:p>
+    <w:p>
+      <w:pPr>
+        <w:rPr>
+          <w:rFonts w:ascii="Consolas" w:hAnsi="Consolas"/>
+          <w:sz w:val="24"/>
+          <w:szCs w:val="24"/>
+        </w:rPr>
+      </w:pPr>
+      <w:r>
+        <w:rPr>
+          <w:rFonts w:ascii="Consolas" w:hAnsi="Consolas"/>
+          <w:noProof/>
+          <w:sz w:val="24"/>
+          <w:szCs w:val="24"/>
+        </w:rPr>
+        <w:lastRenderedPageBreak/>
+        <w:drawing>
+          <wp:inline distT="0" distB="0" distL="0" distR="0">
+            <wp:extent cx="5727700" cy="2955290"/>
+            <wp:effectExtent l="19050" t="0" r="6350" b="0"/>
+            <wp:docPr id="156" name="Picture 30"/>
+            <wp:cNvGraphicFramePr>
+              <a:graphicFrameLocks xmlns:a="http://schemas.openxmlformats.org/drawingml/2006/main" noChangeAspect="1"/>
+            </wp:cNvGraphicFramePr>
+            <a:graphic xmlns:a="http://schemas.openxmlformats.org/drawingml/2006/main">
+              <a:graphicData uri="http://schemas.openxmlformats.org/drawingml/2006/picture">
+                <pic:pic xmlns:pic="http://schemas.openxmlformats.org/drawingml/2006/picture">
+                  <pic:nvPicPr>
+                    <pic:cNvPr id="0" name="Picture 30"/>
+                    <pic:cNvPicPr>
+                      <a:picLocks noChangeAspect="1" noChangeArrowheads="1"/>
+                    </pic:cNvPicPr>
+                  </pic:nvPicPr>
+                  <pic:blipFill>
+                    <a:blip r:embed="rId158"/>
+                    <a:srcRect/>
+                    <a:stretch>
+                      <a:fillRect/>
+                    </a:stretch>
+                  </pic:blipFill>
+                  <pic:spPr bwMode="auto">
+                    <a:xfrm>
+                      <a:off x="0" y="0"/>
+                      <a:ext cx="5727700" cy="2955290"/>
+                    </a:xfrm>
+                    <a:prstGeom prst="rect">
+                      <a:avLst/>
+                    </a:prstGeom>
+                    <a:noFill/>
+                    <a:ln w="9525">
+                      <a:noFill/>
+                      <a:miter lim="800000"/>
+                      <a:headEnd/>
+                      <a:tailEnd/>
+                    </a:ln>
+                  </pic:spPr>
+                </pic:pic>
+              </a:graphicData>
+            </a:graphic>
+          </wp:inline>
+        </w:drawing>
+      </w:r>
     </w:p>
     <w:p>
       <w:pPr>

</xml_diff>